<commit_message>
Mejorando blockchain, colocando descarga de grafica y añadiendo contenido a manuales
</commit_message>
<xml_diff>
--- a/Documentacion/Manual tecnico.docx
+++ b/Documentacion/Manual tecnico.docx
@@ -674,8 +674,18 @@
           <w:bCs/>
           <w:lang w:val="es-419"/>
         </w:rPr>
-        <w:t>……….</w:t>
-      </w:r>
+        <w:t>…</w:t>
+      </w:r>
+      <w:proofErr w:type="gramStart"/>
+      <w:r>
+        <w:rPr>
+          <w:b/>
+          <w:bCs/>
+          <w:lang w:val="es-419"/>
+        </w:rPr>
+        <w:t>…….</w:t>
+      </w:r>
+      <w:proofErr w:type="gramEnd"/>
       <w:r>
         <w:rPr>
           <w:b/>
@@ -897,13 +907,23 @@
         </w:rPr>
         <w:t>……………</w:t>
       </w:r>
-      <w:r>
-        <w:rPr>
-          <w:b/>
-          <w:bCs/>
-          <w:lang w:val="es-419"/>
-        </w:rPr>
-        <w:t>……..</w:t>
+      <w:proofErr w:type="gramStart"/>
+      <w:r>
+        <w:rPr>
+          <w:b/>
+          <w:bCs/>
+          <w:lang w:val="es-419"/>
+        </w:rPr>
+        <w:t>…….</w:t>
+      </w:r>
+      <w:proofErr w:type="gramEnd"/>
+      <w:r>
+        <w:rPr>
+          <w:b/>
+          <w:bCs/>
+          <w:lang w:val="es-419"/>
+        </w:rPr>
+        <w:t>.</w:t>
       </w:r>
       <w:r>
         <w:rPr>
@@ -961,8 +981,18 @@
           <w:bCs/>
           <w:lang w:val="es-419"/>
         </w:rPr>
-        <w:t>Visual Studio Code</w:t>
-      </w:r>
+        <w:t xml:space="preserve">Visual Studio </w:t>
+      </w:r>
+      <w:proofErr w:type="spellStart"/>
+      <w:r>
+        <w:rPr>
+          <w:b/>
+          <w:bCs/>
+          <w:lang w:val="es-419"/>
+        </w:rPr>
+        <w:t>Code</w:t>
+      </w:r>
+      <w:proofErr w:type="spellEnd"/>
     </w:p>
     <w:p>
       <w:pPr>
@@ -1059,7 +1089,25 @@
           <w:bCs/>
           <w:lang w:val="es-419"/>
         </w:rPr>
-        <w:t>4. Estructura raíz  ……………………………………………………………………</w:t>
+        <w:t xml:space="preserve">4. Estructura </w:t>
+      </w:r>
+      <w:proofErr w:type="gramStart"/>
+      <w:r>
+        <w:rPr>
+          <w:b/>
+          <w:bCs/>
+          <w:lang w:val="es-419"/>
+        </w:rPr>
+        <w:t>raíz  …</w:t>
+      </w:r>
+      <w:proofErr w:type="gramEnd"/>
+      <w:r>
+        <w:rPr>
+          <w:b/>
+          <w:bCs/>
+          <w:lang w:val="es-419"/>
+        </w:rPr>
+        <w:t>…………………………………………………………………</w:t>
       </w:r>
       <w:r>
         <w:rPr>
@@ -1197,7 +1245,23 @@
           <w:b/>
           <w:bCs/>
         </w:rPr>
-        <w:t>4.1.3 Archivos de recursos .j</w:t>
+        <w:t xml:space="preserve">4.1.3 Archivos de </w:t>
+      </w:r>
+      <w:proofErr w:type="gramStart"/>
+      <w:r>
+        <w:rPr>
+          <w:b/>
+          <w:bCs/>
+        </w:rPr>
+        <w:t>recursos .</w:t>
+      </w:r>
+      <w:proofErr w:type="spellStart"/>
+      <w:r>
+        <w:rPr>
+          <w:b/>
+          <w:bCs/>
+        </w:rPr>
+        <w:t>j</w:t>
       </w:r>
       <w:r>
         <w:rPr>
@@ -1206,6 +1270,8 @@
         </w:rPr>
         <w:t>son</w:t>
       </w:r>
+      <w:proofErr w:type="spellEnd"/>
+      <w:proofErr w:type="gramEnd"/>
     </w:p>
     <w:p>
       <w:pPr>
@@ -1293,6 +1359,13 @@
           <w:bCs/>
         </w:rPr>
         <w:tab/>
+      </w:r>
+      <w:proofErr w:type="gramStart"/>
+      <w:r>
+        <w:rPr>
+          <w:b/>
+          <w:bCs/>
+        </w:rPr>
         <w:t>5.1</w:t>
       </w:r>
       <w:r>
@@ -1307,7 +1380,15 @@
           <w:b/>
           <w:bCs/>
         </w:rPr>
-        <w:t>2  Lista Simple</w:t>
+        <w:t>2  Lista</w:t>
+      </w:r>
+      <w:proofErr w:type="gramEnd"/>
+      <w:r>
+        <w:rPr>
+          <w:b/>
+          <w:bCs/>
+        </w:rPr>
+        <w:t xml:space="preserve"> Simple</w:t>
       </w:r>
       <w:r>
         <w:rPr>
@@ -1371,12 +1452,21 @@
         </w:rPr>
         <w:t xml:space="preserve"> </w:t>
       </w:r>
-      <w:r>
-        <w:rPr>
-          <w:b/>
-          <w:bCs/>
-        </w:rPr>
-        <w:t>Arbol AVL</w:t>
+      <w:proofErr w:type="spellStart"/>
+      <w:r>
+        <w:rPr>
+          <w:b/>
+          <w:bCs/>
+        </w:rPr>
+        <w:t>Arbol</w:t>
+      </w:r>
+      <w:proofErr w:type="spellEnd"/>
+      <w:r>
+        <w:rPr>
+          <w:b/>
+          <w:bCs/>
+        </w:rPr>
+        <w:t xml:space="preserve"> AVL</w:t>
       </w:r>
     </w:p>
     <w:p>
@@ -1463,6 +1553,37 @@
           <w:bCs/>
         </w:rPr>
       </w:pPr>
+      <w:r>
+        <w:rPr>
+          <w:b/>
+          <w:bCs/>
+        </w:rPr>
+        <w:tab/>
+        <w:t>5.</w:t>
+      </w:r>
+      <w:r>
+        <w:rPr>
+          <w:b/>
+          <w:bCs/>
+        </w:rPr>
+        <w:t>1.</w:t>
+      </w:r>
+      <w:r>
+        <w:rPr>
+          <w:b/>
+          <w:bCs/>
+        </w:rPr>
+        <w:t xml:space="preserve">7 </w:t>
+      </w:r>
+      <w:proofErr w:type="spellStart"/>
+      <w:r>
+        <w:rPr>
+          <w:b/>
+          <w:bCs/>
+        </w:rPr>
+        <w:t>Blockchain</w:t>
+      </w:r>
+      <w:proofErr w:type="spellEnd"/>
     </w:p>
     <w:p>
       <w:pPr>
@@ -1506,6 +1627,95 @@
           <w:b/>
           <w:bCs/>
         </w:rPr>
+        <w:t>………………</w:t>
+      </w:r>
+      <w:proofErr w:type="gramStart"/>
+      <w:r>
+        <w:rPr>
+          <w:b/>
+          <w:bCs/>
+        </w:rPr>
+        <w:t>……</w:t>
+      </w:r>
+      <w:r>
+        <w:rPr>
+          <w:b/>
+          <w:bCs/>
+        </w:rPr>
+        <w:t>.</w:t>
+      </w:r>
+      <w:proofErr w:type="gramEnd"/>
+      <w:r>
+        <w:rPr>
+          <w:b/>
+          <w:bCs/>
+        </w:rPr>
+        <w:t>.</w:t>
+      </w:r>
+      <w:r>
+        <w:rPr>
+          <w:b/>
+          <w:bCs/>
+        </w:rPr>
+        <w:t>………</w:t>
+      </w:r>
+      <w:r>
+        <w:rPr>
+          <w:b/>
+          <w:bCs/>
+        </w:rPr>
+        <w:t>……..</w:t>
+      </w:r>
+      <w:r>
+        <w:rPr>
+          <w:b/>
+          <w:bCs/>
+        </w:rPr>
+        <w:t>…</w:t>
+      </w:r>
+      <w:r>
+        <w:rPr>
+          <w:b/>
+          <w:bCs/>
+        </w:rPr>
+        <w:t>14</w:t>
+      </w:r>
+    </w:p>
+    <w:p>
+      <w:pPr>
+        <w:jc w:val="both"/>
+        <w:rPr>
+          <w:b/>
+          <w:bCs/>
+        </w:rPr>
+      </w:pPr>
+      <w:r>
+        <w:rPr>
+          <w:b/>
+          <w:bCs/>
+        </w:rPr>
+        <w:t xml:space="preserve">7. Consideraciones generales     </w:t>
+      </w:r>
+      <w:r>
+        <w:rPr>
+          <w:b/>
+          <w:bCs/>
+        </w:rPr>
+        <w:t xml:space="preserve"> ………………………………………</w:t>
+      </w:r>
+      <w:r>
+        <w:rPr>
+          <w:b/>
+          <w:bCs/>
+          <w:lang w:val="es-419"/>
+        </w:rPr>
+        <w:t>…………………</w:t>
+      </w:r>
+      <w:r>
+        <w:rPr>
+          <w:b/>
+          <w:bCs/>
+        </w:rPr>
         <w:t>……………………</w:t>
       </w:r>
       <w:r>
@@ -1513,6 +1723,13 @@
           <w:b/>
           <w:bCs/>
         </w:rPr>
+        <w:t>……..</w:t>
+      </w:r>
+      <w:r>
+        <w:rPr>
+          <w:b/>
+          <w:bCs/>
+        </w:rPr>
         <w:t>..</w:t>
       </w:r>
       <w:r>
@@ -1520,86 +1737,6 @@
           <w:b/>
           <w:bCs/>
         </w:rPr>
-        <w:t>………</w:t>
-      </w:r>
-      <w:r>
-        <w:rPr>
-          <w:b/>
-          <w:bCs/>
-        </w:rPr>
-        <w:t>……..</w:t>
-      </w:r>
-      <w:r>
-        <w:rPr>
-          <w:b/>
-          <w:bCs/>
-        </w:rPr>
-        <w:t>…</w:t>
-      </w:r>
-      <w:r>
-        <w:rPr>
-          <w:b/>
-          <w:bCs/>
-        </w:rPr>
-        <w:t>14</w:t>
-      </w:r>
-    </w:p>
-    <w:p>
-      <w:pPr>
-        <w:jc w:val="both"/>
-        <w:rPr>
-          <w:b/>
-          <w:bCs/>
-        </w:rPr>
-      </w:pPr>
-      <w:r>
-        <w:rPr>
-          <w:b/>
-          <w:bCs/>
-        </w:rPr>
-        <w:t xml:space="preserve">7. Consideraciones generales     </w:t>
-      </w:r>
-      <w:r>
-        <w:rPr>
-          <w:b/>
-          <w:bCs/>
-        </w:rPr>
-        <w:t xml:space="preserve"> ………………………………………</w:t>
-      </w:r>
-      <w:r>
-        <w:rPr>
-          <w:b/>
-          <w:bCs/>
-          <w:lang w:val="es-419"/>
-        </w:rPr>
-        <w:t>…………………</w:t>
-      </w:r>
-      <w:r>
-        <w:rPr>
-          <w:b/>
-          <w:bCs/>
-        </w:rPr>
-        <w:t>……………………</w:t>
-      </w:r>
-      <w:r>
-        <w:rPr>
-          <w:b/>
-          <w:bCs/>
-        </w:rPr>
-        <w:t>……..</w:t>
-      </w:r>
-      <w:r>
-        <w:rPr>
-          <w:b/>
-          <w:bCs/>
-        </w:rPr>
-        <w:t>..</w:t>
-      </w:r>
-      <w:r>
-        <w:rPr>
-          <w:b/>
-          <w:bCs/>
-        </w:rPr>
         <w:t xml:space="preserve"> 1</w:t>
       </w:r>
       <w:r>
@@ -1632,6 +1769,8 @@
         </w:rPr>
         <w:t xml:space="preserve"> Flujo de análisis de un </w:t>
       </w:r>
+      <w:proofErr w:type="spellStart"/>
+      <w:proofErr w:type="gramStart"/>
       <w:r>
         <w:rPr>
           <w:b/>
@@ -1639,12 +1778,21 @@
         </w:rPr>
         <w:t>Json</w:t>
       </w:r>
-      <w:r>
-        <w:rPr>
-          <w:b/>
-          <w:bCs/>
-        </w:rPr>
-        <w:t xml:space="preserve">  ……………………………</w:t>
+      <w:proofErr w:type="spellEnd"/>
+      <w:r>
+        <w:rPr>
+          <w:b/>
+          <w:bCs/>
+        </w:rPr>
+        <w:t xml:space="preserve">  …</w:t>
+      </w:r>
+      <w:proofErr w:type="gramEnd"/>
+      <w:r>
+        <w:rPr>
+          <w:b/>
+          <w:bCs/>
+        </w:rPr>
+        <w:t>…………………………</w:t>
       </w:r>
       <w:r>
         <w:rPr>
@@ -2124,6 +2272,7 @@
         </w:rPr>
         <w:t xml:space="preserve">adecuado de </w:t>
       </w:r>
+      <w:proofErr w:type="spellStart"/>
       <w:r>
         <w:rPr>
           <w:b/>
@@ -2142,8 +2291,31 @@
           <w:szCs w:val="28"/>
           <w:lang w:val="es-419"/>
         </w:rPr>
-        <w:t>ovie Cats</w:t>
-      </w:r>
+        <w:t>ovie</w:t>
+      </w:r>
+      <w:proofErr w:type="spellEnd"/>
+      <w:r>
+        <w:rPr>
+          <w:b/>
+          <w:bCs/>
+          <w:sz w:val="28"/>
+          <w:szCs w:val="28"/>
+          <w:lang w:val="es-419"/>
+        </w:rPr>
+        <w:t xml:space="preserve"> </w:t>
+      </w:r>
+      <w:proofErr w:type="spellStart"/>
+      <w:r>
+        <w:rPr>
+          <w:b/>
+          <w:bCs/>
+          <w:sz w:val="28"/>
+          <w:szCs w:val="28"/>
+          <w:lang w:val="es-419"/>
+        </w:rPr>
+        <w:t>Cats</w:t>
+      </w:r>
+      <w:proofErr w:type="spellEnd"/>
       <w:r>
         <w:rPr>
           <w:sz w:val="28"/>
@@ -2338,7 +2510,16 @@
           <w:szCs w:val="28"/>
           <w:lang w:val="es-419"/>
         </w:rPr>
-        <w:t xml:space="preserve"> (se recomienda el uso de Windows) </w:t>
+        <w:t xml:space="preserve"> (se recomienda el uso de Windows</w:t>
+      </w:r>
+      <w:proofErr w:type="gramStart"/>
+      <w:r>
+        <w:rPr>
+          <w:sz w:val="28"/>
+          <w:szCs w:val="28"/>
+          <w:lang w:val="es-419"/>
+        </w:rPr>
+        <w:t xml:space="preserve">) </w:t>
       </w:r>
       <w:r>
         <w:rPr>
@@ -2348,6 +2529,7 @@
         </w:rPr>
         <w:t>:</w:t>
       </w:r>
+      <w:proofErr w:type="gramEnd"/>
     </w:p>
     <w:p>
       <w:pPr>
@@ -2868,6 +3050,7 @@
         </w:rPr>
         <w:t xml:space="preserve"> </w:t>
       </w:r>
+      <w:proofErr w:type="spellStart"/>
       <w:r>
         <w:rPr>
           <w:b/>
@@ -2886,8 +3069,31 @@
           <w:szCs w:val="28"/>
           <w:lang w:val="es-419"/>
         </w:rPr>
-        <w:t>ovie Cats</w:t>
-      </w:r>
+        <w:t>ovie</w:t>
+      </w:r>
+      <w:proofErr w:type="spellEnd"/>
+      <w:r>
+        <w:rPr>
+          <w:b/>
+          <w:bCs/>
+          <w:sz w:val="28"/>
+          <w:szCs w:val="28"/>
+          <w:lang w:val="es-419"/>
+        </w:rPr>
+        <w:t xml:space="preserve"> </w:t>
+      </w:r>
+      <w:proofErr w:type="spellStart"/>
+      <w:r>
+        <w:rPr>
+          <w:b/>
+          <w:bCs/>
+          <w:sz w:val="28"/>
+          <w:szCs w:val="28"/>
+          <w:lang w:val="es-419"/>
+        </w:rPr>
+        <w:t>Cats</w:t>
+      </w:r>
+      <w:proofErr w:type="spellEnd"/>
       <w:r>
         <w:rPr>
           <w:b/>
@@ -3006,30 +3212,58 @@
           <w:szCs w:val="28"/>
           <w:lang w:val="es-419"/>
         </w:rPr>
-        <w:t>Visual Code</w:t>
-      </w:r>
-    </w:p>
-    <w:p>
-      <w:pPr>
-        <w:rPr>
-          <w:b/>
-          <w:bCs/>
-        </w:rPr>
-      </w:pPr>
-    </w:p>
-    <w:p>
-      <w:pPr>
-        <w:rPr>
-          <w:sz w:val="28"/>
-          <w:szCs w:val="28"/>
-        </w:rPr>
-      </w:pPr>
-      <w:r>
-        <w:rPr>
-          <w:sz w:val="28"/>
-          <w:szCs w:val="28"/>
-        </w:rPr>
-        <w:t xml:space="preserve">Para su respectiva instalación nos dirigimos en el navegador a :  </w:t>
+        <w:t xml:space="preserve">Visual </w:t>
+      </w:r>
+      <w:proofErr w:type="spellStart"/>
+      <w:r>
+        <w:rPr>
+          <w:b/>
+          <w:bCs/>
+          <w:sz w:val="28"/>
+          <w:szCs w:val="28"/>
+          <w:lang w:val="es-419"/>
+        </w:rPr>
+        <w:t>Code</w:t>
+      </w:r>
+      <w:proofErr w:type="spellEnd"/>
+    </w:p>
+    <w:p>
+      <w:pPr>
+        <w:rPr>
+          <w:b/>
+          <w:bCs/>
+        </w:rPr>
+      </w:pPr>
+    </w:p>
+    <w:p>
+      <w:pPr>
+        <w:rPr>
+          <w:sz w:val="28"/>
+          <w:szCs w:val="28"/>
+        </w:rPr>
+      </w:pPr>
+      <w:r>
+        <w:rPr>
+          <w:sz w:val="28"/>
+          <w:szCs w:val="28"/>
+        </w:rPr>
+        <w:t xml:space="preserve">Para su respectiva instalación nos dirigimos en el navegador </w:t>
+      </w:r>
+      <w:proofErr w:type="gramStart"/>
+      <w:r>
+        <w:rPr>
+          <w:sz w:val="28"/>
+          <w:szCs w:val="28"/>
+        </w:rPr>
+        <w:t>a :</w:t>
+      </w:r>
+      <w:proofErr w:type="gramEnd"/>
+      <w:r>
+        <w:rPr>
+          <w:sz w:val="28"/>
+          <w:szCs w:val="28"/>
+        </w:rPr>
+        <w:t xml:space="preserve">  </w:t>
       </w:r>
       <w:r>
         <w:rPr>
@@ -3131,7 +3365,23 @@
           <w:sz w:val="28"/>
           <w:szCs w:val="28"/>
         </w:rPr>
-        <w:t xml:space="preserve">La página nos desplegara una vista intuitiva donde se procederá a presionar el botón </w:t>
+        <w:t xml:space="preserve">La página nos </w:t>
+      </w:r>
+      <w:proofErr w:type="gramStart"/>
+      <w:r>
+        <w:rPr>
+          <w:sz w:val="28"/>
+          <w:szCs w:val="28"/>
+        </w:rPr>
+        <w:t>desplegara</w:t>
+      </w:r>
+      <w:proofErr w:type="gramEnd"/>
+      <w:r>
+        <w:rPr>
+          <w:sz w:val="28"/>
+          <w:szCs w:val="28"/>
+        </w:rPr>
+        <w:t xml:space="preserve"> una vista intuitiva donde se procederá a presionar el botón </w:t>
       </w:r>
       <w:r>
         <w:rPr>
@@ -3142,12 +3392,37 @@
         </w:rPr>
         <w:t>AZUL (</w:t>
       </w:r>
-      <w:r>
-        <w:rPr>
-          <w:sz w:val="28"/>
-          <w:szCs w:val="28"/>
-        </w:rPr>
-        <w:t xml:space="preserve">Download for Windows) </w:t>
+      <w:proofErr w:type="spellStart"/>
+      <w:r>
+        <w:rPr>
+          <w:sz w:val="28"/>
+          <w:szCs w:val="28"/>
+        </w:rPr>
+        <w:t>Download</w:t>
+      </w:r>
+      <w:proofErr w:type="spellEnd"/>
+      <w:r>
+        <w:rPr>
+          <w:sz w:val="28"/>
+          <w:szCs w:val="28"/>
+        </w:rPr>
+        <w:t xml:space="preserve"> </w:t>
+      </w:r>
+      <w:proofErr w:type="spellStart"/>
+      <w:r>
+        <w:rPr>
+          <w:sz w:val="28"/>
+          <w:szCs w:val="28"/>
+        </w:rPr>
+        <w:t>for</w:t>
+      </w:r>
+      <w:proofErr w:type="spellEnd"/>
+      <w:r>
+        <w:rPr>
+          <w:sz w:val="28"/>
+          <w:szCs w:val="28"/>
+        </w:rPr>
+        <w:t xml:space="preserve"> Windows) </w:t>
       </w:r>
     </w:p>
     <w:p>
@@ -3239,7 +3514,32 @@
           <w:sz w:val="28"/>
           <w:szCs w:val="28"/>
         </w:rPr>
-        <w:t xml:space="preserve">Se descargara un archivo con el nombre VSCodeUserSetup , el cual procederemos a abrir e instalar en nuestra disco local. </w:t>
+        <w:t xml:space="preserve">Se descargara un archivo con el nombre </w:t>
+      </w:r>
+      <w:proofErr w:type="spellStart"/>
+      <w:proofErr w:type="gramStart"/>
+      <w:r>
+        <w:rPr>
+          <w:sz w:val="28"/>
+          <w:szCs w:val="28"/>
+        </w:rPr>
+        <w:t>VSCodeUserSetup</w:t>
+      </w:r>
+      <w:proofErr w:type="spellEnd"/>
+      <w:r>
+        <w:rPr>
+          <w:sz w:val="28"/>
+          <w:szCs w:val="28"/>
+        </w:rPr>
+        <w:t xml:space="preserve"> ,</w:t>
+      </w:r>
+      <w:proofErr w:type="gramEnd"/>
+      <w:r>
+        <w:rPr>
+          <w:sz w:val="28"/>
+          <w:szCs w:val="28"/>
+        </w:rPr>
+        <w:t xml:space="preserve"> el cual procederemos a abrir e instalar en nuestra disco local. </w:t>
       </w:r>
     </w:p>
     <w:p>
@@ -3324,6 +3624,7 @@
           <w:szCs w:val="28"/>
         </w:rPr>
       </w:pPr>
+      <w:proofErr w:type="spellStart"/>
       <w:r>
         <w:rPr>
           <w:b/>
@@ -3340,7 +3641,37 @@
           <w:sz w:val="28"/>
           <w:szCs w:val="28"/>
         </w:rPr>
-        <w:t xml:space="preserve">ovie Cats </w:t>
+        <w:t>ovie</w:t>
+      </w:r>
+      <w:proofErr w:type="spellEnd"/>
+      <w:r>
+        <w:rPr>
+          <w:b/>
+          <w:bCs/>
+          <w:sz w:val="28"/>
+          <w:szCs w:val="28"/>
+        </w:rPr>
+        <w:t xml:space="preserve"> </w:t>
+      </w:r>
+      <w:proofErr w:type="spellStart"/>
+      <w:r>
+        <w:rPr>
+          <w:b/>
+          <w:bCs/>
+          <w:sz w:val="28"/>
+          <w:szCs w:val="28"/>
+        </w:rPr>
+        <w:t>Cats</w:t>
+      </w:r>
+      <w:proofErr w:type="spellEnd"/>
+      <w:r>
+        <w:rPr>
+          <w:b/>
+          <w:bCs/>
+          <w:sz w:val="28"/>
+          <w:szCs w:val="28"/>
+        </w:rPr>
+        <w:t xml:space="preserve"> </w:t>
       </w:r>
       <w:r>
         <w:rPr>
@@ -3550,7 +3881,39 @@
           <w:sz w:val="28"/>
           <w:szCs w:val="28"/>
         </w:rPr>
-        <w:t>D3 son las siglas de Data-Driven Documents. Es una biblioteca JavaScript de código abierto desarrollada por Mike Bostock para crear visualizaciones de datos interactivas personalizadas en el navegador web utilizando SVG, HTML y CSS.</w:t>
+        <w:t>D3 son las siglas de Data-</w:t>
+      </w:r>
+      <w:proofErr w:type="spellStart"/>
+      <w:r>
+        <w:rPr>
+          <w:sz w:val="28"/>
+          <w:szCs w:val="28"/>
+        </w:rPr>
+        <w:t>Driven</w:t>
+      </w:r>
+      <w:proofErr w:type="spellEnd"/>
+      <w:r>
+        <w:rPr>
+          <w:sz w:val="28"/>
+          <w:szCs w:val="28"/>
+        </w:rPr>
+        <w:t xml:space="preserve"> </w:t>
+      </w:r>
+      <w:proofErr w:type="spellStart"/>
+      <w:r>
+        <w:rPr>
+          <w:sz w:val="28"/>
+          <w:szCs w:val="28"/>
+        </w:rPr>
+        <w:t>Documents</w:t>
+      </w:r>
+      <w:proofErr w:type="spellEnd"/>
+      <w:r>
+        <w:rPr>
+          <w:sz w:val="28"/>
+          <w:szCs w:val="28"/>
+        </w:rPr>
+        <w:t>. Es una biblioteca JavaScript de código abierto desarrollada por Mike Bostock para crear visualizaciones de datos interactivas personalizadas en el navegador web utilizando SVG, HTML y CSS.</w:t>
       </w:r>
     </w:p>
     <w:p>
@@ -3567,7 +3930,39 @@
           <w:sz w:val="28"/>
           <w:szCs w:val="28"/>
         </w:rPr>
-        <w:t>D3 será utilizado para renderizar el código DOT generado en cada estructura para su posterior visualización. Para la implementación de D3 basta con agregar las siguientes líneas de código en el body del index.</w:t>
+        <w:t xml:space="preserve">D3 será utilizado para renderizar el código DOT generado en cada estructura para su posterior visualización. Para la implementación de D3 basta con agregar las siguientes líneas de código en el </w:t>
+      </w:r>
+      <w:proofErr w:type="spellStart"/>
+      <w:r>
+        <w:rPr>
+          <w:sz w:val="28"/>
+          <w:szCs w:val="28"/>
+        </w:rPr>
+        <w:t>body</w:t>
+      </w:r>
+      <w:proofErr w:type="spellEnd"/>
+      <w:r>
+        <w:rPr>
+          <w:sz w:val="28"/>
+          <w:szCs w:val="28"/>
+        </w:rPr>
+        <w:t xml:space="preserve"> del </w:t>
+      </w:r>
+      <w:proofErr w:type="spellStart"/>
+      <w:r>
+        <w:rPr>
+          <w:sz w:val="28"/>
+          <w:szCs w:val="28"/>
+        </w:rPr>
+        <w:t>index</w:t>
+      </w:r>
+      <w:proofErr w:type="spellEnd"/>
+      <w:r>
+        <w:rPr>
+          <w:sz w:val="28"/>
+          <w:szCs w:val="28"/>
+        </w:rPr>
+        <w:t>.</w:t>
       </w:r>
     </w:p>
     <w:p>
@@ -3689,6 +4084,7 @@
         </w:rPr>
         <w:t xml:space="preserve"> El proyecto “</w:t>
       </w:r>
+      <w:proofErr w:type="spellStart"/>
       <w:r>
         <w:rPr>
           <w:b/>
@@ -3707,8 +4103,31 @@
           <w:szCs w:val="28"/>
           <w:lang w:val="es-419"/>
         </w:rPr>
-        <w:t>ovie Cats</w:t>
-      </w:r>
+        <w:t>ovie</w:t>
+      </w:r>
+      <w:proofErr w:type="spellEnd"/>
+      <w:r>
+        <w:rPr>
+          <w:b/>
+          <w:bCs/>
+          <w:sz w:val="28"/>
+          <w:szCs w:val="28"/>
+          <w:lang w:val="es-419"/>
+        </w:rPr>
+        <w:t xml:space="preserve"> </w:t>
+      </w:r>
+      <w:proofErr w:type="spellStart"/>
+      <w:r>
+        <w:rPr>
+          <w:b/>
+          <w:bCs/>
+          <w:sz w:val="28"/>
+          <w:szCs w:val="28"/>
+          <w:lang w:val="es-419"/>
+        </w:rPr>
+        <w:t>Cats</w:t>
+      </w:r>
+      <w:proofErr w:type="spellEnd"/>
       <w:r>
         <w:rPr>
           <w:sz w:val="28"/>
@@ -4118,8 +4537,19 @@
           <w:sz w:val="28"/>
           <w:szCs w:val="28"/>
         </w:rPr>
-        <w:t>recursos. json</w:t>
-      </w:r>
+        <w:t xml:space="preserve">recursos. </w:t>
+      </w:r>
+      <w:proofErr w:type="spellStart"/>
+      <w:r>
+        <w:rPr>
+          <w:b/>
+          <w:bCs/>
+          <w:sz w:val="28"/>
+          <w:szCs w:val="28"/>
+        </w:rPr>
+        <w:t>json</w:t>
+      </w:r>
+      <w:proofErr w:type="spellEnd"/>
     </w:p>
     <w:p>
       <w:pPr>
@@ -4556,14 +4986,45 @@
                 <w:szCs w:val="28"/>
               </w:rPr>
             </w:pPr>
-            <w:r>
-              <w:rPr>
-                <w:b/>
-                <w:bCs/>
-                <w:sz w:val="28"/>
-                <w:szCs w:val="28"/>
-              </w:rPr>
-              <w:t xml:space="preserve">Class Node </w:t>
+            <w:proofErr w:type="spellStart"/>
+            <w:r>
+              <w:rPr>
+                <w:b/>
+                <w:bCs/>
+                <w:sz w:val="28"/>
+                <w:szCs w:val="28"/>
+              </w:rPr>
+              <w:t>Class</w:t>
+            </w:r>
+            <w:proofErr w:type="spellEnd"/>
+            <w:r>
+              <w:rPr>
+                <w:b/>
+                <w:bCs/>
+                <w:sz w:val="28"/>
+                <w:szCs w:val="28"/>
+              </w:rPr>
+              <w:t xml:space="preserve"> </w:t>
+            </w:r>
+            <w:proofErr w:type="spellStart"/>
+            <w:r>
+              <w:rPr>
+                <w:b/>
+                <w:bCs/>
+                <w:sz w:val="28"/>
+                <w:szCs w:val="28"/>
+              </w:rPr>
+              <w:t>Node</w:t>
+            </w:r>
+            <w:proofErr w:type="spellEnd"/>
+            <w:r>
+              <w:rPr>
+                <w:b/>
+                <w:bCs/>
+                <w:sz w:val="28"/>
+                <w:szCs w:val="28"/>
+              </w:rPr>
+              <w:t xml:space="preserve"> </w:t>
             </w:r>
           </w:p>
         </w:tc>
@@ -4600,7 +5061,32 @@
                 <w:sz w:val="28"/>
                 <w:szCs w:val="28"/>
               </w:rPr>
-              <w:t>(dpi,name,username,password,phone,admin)</w:t>
+              <w:t>(</w:t>
+            </w:r>
+            <w:proofErr w:type="spellStart"/>
+            <w:proofErr w:type="gramStart"/>
+            <w:r>
+              <w:rPr>
+                <w:sz w:val="28"/>
+                <w:szCs w:val="28"/>
+              </w:rPr>
+              <w:t>dpi,name</w:t>
+            </w:r>
+            <w:proofErr w:type="gramEnd"/>
+            <w:r>
+              <w:rPr>
+                <w:sz w:val="28"/>
+                <w:szCs w:val="28"/>
+              </w:rPr>
+              <w:t>,username,password,phone,admin</w:t>
+            </w:r>
+            <w:proofErr w:type="spellEnd"/>
+            <w:r>
+              <w:rPr>
+                <w:sz w:val="28"/>
+                <w:szCs w:val="28"/>
+              </w:rPr>
+              <w:t>)</w:t>
             </w:r>
           </w:p>
           <w:p>
@@ -4647,15 +5133,37 @@
                 <w:szCs w:val="28"/>
               </w:rPr>
             </w:pPr>
-            <w:r>
-              <w:rPr>
-                <w:b/>
-                <w:bCs/>
-                <w:sz w:val="28"/>
-                <w:szCs w:val="28"/>
-              </w:rPr>
-              <w:t>Class ListaSimple</w:t>
-            </w:r>
+            <w:proofErr w:type="spellStart"/>
+            <w:r>
+              <w:rPr>
+                <w:b/>
+                <w:bCs/>
+                <w:sz w:val="28"/>
+                <w:szCs w:val="28"/>
+              </w:rPr>
+              <w:t>Class</w:t>
+            </w:r>
+            <w:proofErr w:type="spellEnd"/>
+            <w:r>
+              <w:rPr>
+                <w:b/>
+                <w:bCs/>
+                <w:sz w:val="28"/>
+                <w:szCs w:val="28"/>
+              </w:rPr>
+              <w:t xml:space="preserve"> </w:t>
+            </w:r>
+            <w:proofErr w:type="spellStart"/>
+            <w:r>
+              <w:rPr>
+                <w:b/>
+                <w:bCs/>
+                <w:sz w:val="28"/>
+                <w:szCs w:val="28"/>
+              </w:rPr>
+              <w:t>ListaSimple</w:t>
+            </w:r>
+            <w:proofErr w:type="spellEnd"/>
           </w:p>
         </w:tc>
         <w:tc>
@@ -4699,6 +5207,7 @@
                 <w:szCs w:val="28"/>
               </w:rPr>
             </w:pPr>
+            <w:proofErr w:type="spellStart"/>
             <w:r>
               <w:rPr>
                 <w:b/>
@@ -4708,6 +5217,7 @@
               </w:rPr>
               <w:t>push</w:t>
             </w:r>
+            <w:proofErr w:type="spellEnd"/>
           </w:p>
         </w:tc>
         <w:tc>
@@ -4751,6 +5261,7 @@
                 <w:szCs w:val="28"/>
               </w:rPr>
             </w:pPr>
+            <w:proofErr w:type="spellStart"/>
             <w:r>
               <w:rPr>
                 <w:b/>
@@ -4760,6 +5271,7 @@
               </w:rPr>
               <w:t>append</w:t>
             </w:r>
+            <w:proofErr w:type="spellEnd"/>
           </w:p>
         </w:tc>
         <w:tc>
@@ -4855,6 +5367,7 @@
                 <w:szCs w:val="28"/>
               </w:rPr>
             </w:pPr>
+            <w:proofErr w:type="spellStart"/>
             <w:r>
               <w:rPr>
                 <w:b/>
@@ -4864,6 +5377,7 @@
               </w:rPr>
               <w:t>deleteNodo</w:t>
             </w:r>
+            <w:proofErr w:type="spellEnd"/>
           </w:p>
         </w:tc>
         <w:tc>
@@ -4907,6 +5421,7 @@
                 <w:szCs w:val="28"/>
               </w:rPr>
             </w:pPr>
+            <w:proofErr w:type="spellStart"/>
             <w:r>
               <w:rPr>
                 <w:b/>
@@ -4916,6 +5431,7 @@
               </w:rPr>
               <w:t>getCount</w:t>
             </w:r>
+            <w:proofErr w:type="spellEnd"/>
           </w:p>
         </w:tc>
         <w:tc>
@@ -4989,7 +5505,23 @@
                 <w:sz w:val="28"/>
                 <w:szCs w:val="28"/>
               </w:rPr>
-              <w:t>Busca un nodo en especifico, pasando el valor como parámetro</w:t>
+              <w:t xml:space="preserve">Busca un nodo en </w:t>
+            </w:r>
+            <w:proofErr w:type="spellStart"/>
+            <w:r>
+              <w:rPr>
+                <w:sz w:val="28"/>
+                <w:szCs w:val="28"/>
+              </w:rPr>
+              <w:t>especifico</w:t>
+            </w:r>
+            <w:proofErr w:type="spellEnd"/>
+            <w:r>
+              <w:rPr>
+                <w:sz w:val="28"/>
+                <w:szCs w:val="28"/>
+              </w:rPr>
+              <w:t>, pasando el valor como parámetro</w:t>
             </w:r>
           </w:p>
         </w:tc>
@@ -5011,6 +5543,7 @@
                 <w:szCs w:val="28"/>
               </w:rPr>
             </w:pPr>
+            <w:proofErr w:type="spellStart"/>
             <w:r>
               <w:rPr>
                 <w:b/>
@@ -5020,6 +5553,7 @@
               </w:rPr>
               <w:t>printList</w:t>
             </w:r>
+            <w:proofErr w:type="spellEnd"/>
           </w:p>
         </w:tc>
         <w:tc>
@@ -5063,6 +5597,7 @@
                 <w:szCs w:val="28"/>
               </w:rPr>
             </w:pPr>
+            <w:proofErr w:type="spellStart"/>
             <w:r>
               <w:rPr>
                 <w:b/>
@@ -5072,6 +5607,7 @@
               </w:rPr>
               <w:t>graficarLista</w:t>
             </w:r>
+            <w:proofErr w:type="spellEnd"/>
           </w:p>
         </w:tc>
         <w:tc>
@@ -5093,7 +5629,23 @@
                 <w:sz w:val="28"/>
                 <w:szCs w:val="28"/>
               </w:rPr>
-              <w:t xml:space="preserve">Obtiene el recorrido de la lista y lo genera en un .dot </w:t>
+              <w:t>Obtiene el recorrido de la lista y lo genera en un .</w:t>
+            </w:r>
+            <w:proofErr w:type="spellStart"/>
+            <w:r>
+              <w:rPr>
+                <w:sz w:val="28"/>
+                <w:szCs w:val="28"/>
+              </w:rPr>
+              <w:t>dot</w:t>
+            </w:r>
+            <w:proofErr w:type="spellEnd"/>
+            <w:r>
+              <w:rPr>
+                <w:sz w:val="28"/>
+                <w:szCs w:val="28"/>
+              </w:rPr>
+              <w:t xml:space="preserve"> </w:t>
             </w:r>
           </w:p>
         </w:tc>
@@ -5115,6 +5667,7 @@
                 <w:szCs w:val="28"/>
               </w:rPr>
             </w:pPr>
+            <w:proofErr w:type="spellStart"/>
             <w:r>
               <w:rPr>
                 <w:b/>
@@ -5124,6 +5677,7 @@
               </w:rPr>
               <w:t>mostrarUsuarios</w:t>
             </w:r>
+            <w:proofErr w:type="spellEnd"/>
           </w:p>
         </w:tc>
         <w:tc>
@@ -5167,6 +5721,7 @@
                 <w:szCs w:val="28"/>
               </w:rPr>
             </w:pPr>
+            <w:proofErr w:type="spellStart"/>
             <w:r>
               <w:rPr>
                 <w:b/>
@@ -5176,6 +5731,7 @@
               </w:rPr>
               <w:t>enviarUsuarios</w:t>
             </w:r>
+            <w:proofErr w:type="spellEnd"/>
           </w:p>
         </w:tc>
         <w:tc>
@@ -5192,12 +5748,21 @@
                 <w:szCs w:val="28"/>
               </w:rPr>
             </w:pPr>
-            <w:r>
-              <w:rPr>
-                <w:sz w:val="28"/>
-                <w:szCs w:val="28"/>
-              </w:rPr>
-              <w:t xml:space="preserve">Envia la información hacia una lista para su posterior uso </w:t>
+            <w:proofErr w:type="spellStart"/>
+            <w:r>
+              <w:rPr>
+                <w:sz w:val="28"/>
+                <w:szCs w:val="28"/>
+              </w:rPr>
+              <w:t>Envia</w:t>
+            </w:r>
+            <w:proofErr w:type="spellEnd"/>
+            <w:r>
+              <w:rPr>
+                <w:sz w:val="28"/>
+                <w:szCs w:val="28"/>
+              </w:rPr>
+              <w:t xml:space="preserve"> la información hacia una lista para su posterior uso </w:t>
             </w:r>
           </w:p>
         </w:tc>
@@ -5322,14 +5887,25 @@
                 <w:szCs w:val="28"/>
               </w:rPr>
             </w:pPr>
-            <w:r>
-              <w:rPr>
-                <w:b/>
-                <w:bCs/>
-                <w:sz w:val="28"/>
-                <w:szCs w:val="28"/>
-              </w:rPr>
-              <w:t>Class Nod</w:t>
+            <w:proofErr w:type="spellStart"/>
+            <w:r>
+              <w:rPr>
+                <w:b/>
+                <w:bCs/>
+                <w:sz w:val="28"/>
+                <w:szCs w:val="28"/>
+              </w:rPr>
+              <w:t>Class</w:t>
+            </w:r>
+            <w:proofErr w:type="spellEnd"/>
+            <w:r>
+              <w:rPr>
+                <w:b/>
+                <w:bCs/>
+                <w:sz w:val="28"/>
+                <w:szCs w:val="28"/>
+              </w:rPr>
+              <w:t xml:space="preserve"> Nod</w:t>
             </w:r>
             <w:r>
               <w:rPr>
@@ -5361,7 +5937,23 @@
                 <w:sz w:val="28"/>
                 <w:szCs w:val="28"/>
               </w:rPr>
-              <w:t>Contiene un constructor con un dato, un siguiente , anterior y una lista simple</w:t>
+              <w:t xml:space="preserve">Contiene un constructor con un dato, un </w:t>
+            </w:r>
+            <w:proofErr w:type="gramStart"/>
+            <w:r>
+              <w:rPr>
+                <w:sz w:val="28"/>
+                <w:szCs w:val="28"/>
+              </w:rPr>
+              <w:t>siguiente ,</w:t>
+            </w:r>
+            <w:proofErr w:type="gramEnd"/>
+            <w:r>
+              <w:rPr>
+                <w:sz w:val="28"/>
+                <w:szCs w:val="28"/>
+              </w:rPr>
+              <w:t xml:space="preserve"> anterior y una lista simple</w:t>
             </w:r>
           </w:p>
         </w:tc>
@@ -5383,14 +5975,25 @@
                 <w:szCs w:val="28"/>
               </w:rPr>
             </w:pPr>
-            <w:r>
-              <w:rPr>
-                <w:b/>
-                <w:bCs/>
-                <w:sz w:val="28"/>
-                <w:szCs w:val="28"/>
-              </w:rPr>
-              <w:t>Class Lista</w:t>
+            <w:proofErr w:type="spellStart"/>
+            <w:r>
+              <w:rPr>
+                <w:b/>
+                <w:bCs/>
+                <w:sz w:val="28"/>
+                <w:szCs w:val="28"/>
+              </w:rPr>
+              <w:t>Class</w:t>
+            </w:r>
+            <w:proofErr w:type="spellEnd"/>
+            <w:r>
+              <w:rPr>
+                <w:b/>
+                <w:bCs/>
+                <w:sz w:val="28"/>
+                <w:szCs w:val="28"/>
+              </w:rPr>
+              <w:t xml:space="preserve"> Lista</w:t>
             </w:r>
           </w:p>
         </w:tc>
@@ -5420,7 +6023,23 @@
                 <w:sz w:val="28"/>
                 <w:szCs w:val="28"/>
               </w:rPr>
-              <w:t>con un contador para saber el numero de elementos y un primero haciendo referencia a la cabeza de la segunda lista.</w:t>
+              <w:t xml:space="preserve">con un contador para saber el </w:t>
+            </w:r>
+            <w:proofErr w:type="spellStart"/>
+            <w:r>
+              <w:rPr>
+                <w:sz w:val="28"/>
+                <w:szCs w:val="28"/>
+              </w:rPr>
+              <w:t>numero</w:t>
+            </w:r>
+            <w:proofErr w:type="spellEnd"/>
+            <w:r>
+              <w:rPr>
+                <w:sz w:val="28"/>
+                <w:szCs w:val="28"/>
+              </w:rPr>
+              <w:t xml:space="preserve"> de elementos y un primero haciendo referencia a la cabeza de la segunda lista.</w:t>
             </w:r>
           </w:p>
         </w:tc>
@@ -5442,6 +6061,7 @@
                 <w:szCs w:val="28"/>
               </w:rPr>
             </w:pPr>
+            <w:proofErr w:type="spellStart"/>
             <w:r>
               <w:rPr>
                 <w:b/>
@@ -5451,6 +6071,7 @@
               </w:rPr>
               <w:t>add</w:t>
             </w:r>
+            <w:proofErr w:type="spellEnd"/>
           </w:p>
         </w:tc>
         <w:tc>
@@ -5472,8 +6093,17 @@
                 <w:sz w:val="28"/>
                 <w:szCs w:val="28"/>
               </w:rPr>
-              <w:t>Crea una lista normal .</w:t>
-            </w:r>
+              <w:t xml:space="preserve">Crea una lista </w:t>
+            </w:r>
+            <w:proofErr w:type="gramStart"/>
+            <w:r>
+              <w:rPr>
+                <w:sz w:val="28"/>
+                <w:szCs w:val="28"/>
+              </w:rPr>
+              <w:t>normal .</w:t>
+            </w:r>
+            <w:proofErr w:type="gramEnd"/>
           </w:p>
         </w:tc>
       </w:tr>
@@ -5524,7 +6154,25 @@
                 <w:sz w:val="28"/>
                 <w:szCs w:val="28"/>
               </w:rPr>
-              <w:t>Con parámetros nombre,lista : ingresa una nueva a una ya creada.</w:t>
+              <w:t xml:space="preserve">Con parámetros </w:t>
+            </w:r>
+            <w:proofErr w:type="spellStart"/>
+            <w:proofErr w:type="gramStart"/>
+            <w:r>
+              <w:rPr>
+                <w:sz w:val="28"/>
+                <w:szCs w:val="28"/>
+              </w:rPr>
+              <w:t>nombre,lista</w:t>
+            </w:r>
+            <w:proofErr w:type="spellEnd"/>
+            <w:proofErr w:type="gramEnd"/>
+            <w:r>
+              <w:rPr>
+                <w:sz w:val="28"/>
+                <w:szCs w:val="28"/>
+              </w:rPr>
+              <w:t xml:space="preserve"> : ingresa una nueva a una ya creada.</w:t>
             </w:r>
           </w:p>
         </w:tc>
@@ -5702,6 +6350,7 @@
                 <w:szCs w:val="28"/>
               </w:rPr>
             </w:pPr>
+            <w:proofErr w:type="spellStart"/>
             <w:r>
               <w:rPr>
                 <w:b/>
@@ -5711,6 +6360,7 @@
               </w:rPr>
               <w:t>graficarListaDeListas</w:t>
             </w:r>
+            <w:proofErr w:type="spellEnd"/>
           </w:p>
         </w:tc>
         <w:tc>
@@ -5732,8 +6382,17 @@
                 <w:sz w:val="28"/>
                 <w:szCs w:val="28"/>
               </w:rPr>
-              <w:t>Obtiene el recorrido de la lista y lo genera en un .dot</w:t>
-            </w:r>
+              <w:t>Obtiene el recorrido de la lista y lo genera en un .</w:t>
+            </w:r>
+            <w:proofErr w:type="spellStart"/>
+            <w:r>
+              <w:rPr>
+                <w:sz w:val="28"/>
+                <w:szCs w:val="28"/>
+              </w:rPr>
+              <w:t>dot</w:t>
+            </w:r>
+            <w:proofErr w:type="spellEnd"/>
           </w:p>
         </w:tc>
       </w:tr>
@@ -5754,6 +6413,7 @@
                 <w:szCs w:val="28"/>
               </w:rPr>
             </w:pPr>
+            <w:proofErr w:type="spellStart"/>
             <w:r>
               <w:rPr>
                 <w:b/>
@@ -5763,6 +6423,7 @@
               </w:rPr>
               <w:t>mostrarArtistas</w:t>
             </w:r>
+            <w:proofErr w:type="spellEnd"/>
           </w:p>
         </w:tc>
         <w:tc>
@@ -5806,6 +6467,7 @@
                 <w:szCs w:val="28"/>
               </w:rPr>
             </w:pPr>
+            <w:proofErr w:type="spellStart"/>
             <w:r>
               <w:rPr>
                 <w:b/>
@@ -5815,6 +6477,7 @@
               </w:rPr>
               <w:t>enviarArtistas</w:t>
             </w:r>
+            <w:proofErr w:type="spellEnd"/>
           </w:p>
         </w:tc>
         <w:tc>
@@ -5831,12 +6494,21 @@
                 <w:szCs w:val="28"/>
               </w:rPr>
             </w:pPr>
-            <w:r>
-              <w:rPr>
-                <w:sz w:val="28"/>
-                <w:szCs w:val="28"/>
-              </w:rPr>
-              <w:t>Envia la información hacia una lista de artistas para su posterior uso</w:t>
+            <w:proofErr w:type="spellStart"/>
+            <w:r>
+              <w:rPr>
+                <w:sz w:val="28"/>
+                <w:szCs w:val="28"/>
+              </w:rPr>
+              <w:t>Envia</w:t>
+            </w:r>
+            <w:proofErr w:type="spellEnd"/>
+            <w:r>
+              <w:rPr>
+                <w:sz w:val="28"/>
+                <w:szCs w:val="28"/>
+              </w:rPr>
+              <w:t xml:space="preserve"> la información hacia una lista de artistas para su posterior uso</w:t>
             </w:r>
           </w:p>
         </w:tc>
@@ -6032,15 +6704,37 @@
         </w:rPr>
         <w:t xml:space="preserve">5.1.4 </w:t>
       </w:r>
-      <w:r>
-        <w:rPr>
-          <w:b/>
-          <w:bCs/>
-          <w:sz w:val="28"/>
-          <w:szCs w:val="28"/>
-        </w:rPr>
-        <w:t>Arbol Avl</w:t>
-      </w:r>
+      <w:proofErr w:type="spellStart"/>
+      <w:r>
+        <w:rPr>
+          <w:b/>
+          <w:bCs/>
+          <w:sz w:val="28"/>
+          <w:szCs w:val="28"/>
+        </w:rPr>
+        <w:t>Arbol</w:t>
+      </w:r>
+      <w:proofErr w:type="spellEnd"/>
+      <w:r>
+        <w:rPr>
+          <w:b/>
+          <w:bCs/>
+          <w:sz w:val="28"/>
+          <w:szCs w:val="28"/>
+        </w:rPr>
+        <w:t xml:space="preserve"> </w:t>
+      </w:r>
+      <w:proofErr w:type="spellStart"/>
+      <w:r>
+        <w:rPr>
+          <w:b/>
+          <w:bCs/>
+          <w:sz w:val="28"/>
+          <w:szCs w:val="28"/>
+        </w:rPr>
+        <w:t>Avl</w:t>
+      </w:r>
+      <w:proofErr w:type="spellEnd"/>
       <w:r>
         <w:rPr>
           <w:b/>
@@ -6141,8 +6835,33 @@
                 <w:sz w:val="28"/>
                 <w:szCs w:val="28"/>
               </w:rPr>
-              <w:t>. Los atributos del constructor serán dato, factor de equilibrio, hijoDerecho, hijoIzquierdo</w:t>
-            </w:r>
+              <w:t xml:space="preserve">. Los atributos del constructor serán dato, factor de equilibrio, </w:t>
+            </w:r>
+            <w:proofErr w:type="spellStart"/>
+            <w:r>
+              <w:rPr>
+                <w:sz w:val="28"/>
+                <w:szCs w:val="28"/>
+              </w:rPr>
+              <w:t>hijoDerecho</w:t>
+            </w:r>
+            <w:proofErr w:type="spellEnd"/>
+            <w:r>
+              <w:rPr>
+                <w:sz w:val="28"/>
+                <w:szCs w:val="28"/>
+              </w:rPr>
+              <w:t xml:space="preserve">, </w:t>
+            </w:r>
+            <w:proofErr w:type="spellStart"/>
+            <w:r>
+              <w:rPr>
+                <w:sz w:val="28"/>
+                <w:szCs w:val="28"/>
+              </w:rPr>
+              <w:t>hijoIzquierdo</w:t>
+            </w:r>
+            <w:proofErr w:type="spellEnd"/>
           </w:p>
           <w:p>
             <w:pPr>
@@ -6174,6 +6893,7 @@
                 <w:szCs w:val="24"/>
               </w:rPr>
             </w:pPr>
+            <w:proofErr w:type="spellStart"/>
             <w:r>
               <w:rPr>
                 <w:b/>
@@ -6183,6 +6903,7 @@
               </w:rPr>
               <w:t>TextGraphviz</w:t>
             </w:r>
+            <w:proofErr w:type="spellEnd"/>
           </w:p>
         </w:tc>
         <w:tc>
@@ -6225,6 +6946,7 @@
                 <w:szCs w:val="24"/>
               </w:rPr>
             </w:pPr>
+            <w:proofErr w:type="spellStart"/>
             <w:r>
               <w:rPr>
                 <w:b/>
@@ -6234,6 +6956,7 @@
               </w:rPr>
               <w:t>obtenerRaiz</w:t>
             </w:r>
+            <w:proofErr w:type="spellEnd"/>
           </w:p>
         </w:tc>
         <w:tc>
@@ -6327,6 +7050,7 @@
                 <w:szCs w:val="28"/>
               </w:rPr>
             </w:pPr>
+            <w:proofErr w:type="spellStart"/>
             <w:r>
               <w:rPr>
                 <w:b/>
@@ -6336,6 +7060,7 @@
               </w:rPr>
               <w:t>ObtenerFE</w:t>
             </w:r>
+            <w:proofErr w:type="spellEnd"/>
           </w:p>
         </w:tc>
         <w:tc>
@@ -6378,6 +7103,7 @@
                 <w:szCs w:val="28"/>
               </w:rPr>
             </w:pPr>
+            <w:proofErr w:type="spellStart"/>
             <w:r>
               <w:rPr>
                 <w:b/>
@@ -6387,6 +7113,7 @@
               </w:rPr>
               <w:t>rotacionIzquierda</w:t>
             </w:r>
+            <w:proofErr w:type="spellEnd"/>
           </w:p>
         </w:tc>
         <w:tc>
@@ -6408,7 +7135,23 @@
                 <w:sz w:val="28"/>
                 <w:szCs w:val="28"/>
               </w:rPr>
-              <w:t>Realiza el calculo para rotar un nodo a la izquierda</w:t>
+              <w:t xml:space="preserve">Realiza el </w:t>
+            </w:r>
+            <w:proofErr w:type="spellStart"/>
+            <w:r>
+              <w:rPr>
+                <w:sz w:val="28"/>
+                <w:szCs w:val="28"/>
+              </w:rPr>
+              <w:t>calculo</w:t>
+            </w:r>
+            <w:proofErr w:type="spellEnd"/>
+            <w:r>
+              <w:rPr>
+                <w:sz w:val="28"/>
+                <w:szCs w:val="28"/>
+              </w:rPr>
+              <w:t xml:space="preserve"> para rotar un nodo a la izquierda</w:t>
             </w:r>
           </w:p>
         </w:tc>
@@ -6429,6 +7172,7 @@
                 <w:szCs w:val="28"/>
               </w:rPr>
             </w:pPr>
+            <w:proofErr w:type="spellStart"/>
             <w:r>
               <w:rPr>
                 <w:b/>
@@ -6438,6 +7182,7 @@
               </w:rPr>
               <w:t>rotacionDerecha</w:t>
             </w:r>
+            <w:proofErr w:type="spellEnd"/>
           </w:p>
         </w:tc>
         <w:tc>
@@ -6459,28 +7204,7 @@
                 <w:sz w:val="28"/>
                 <w:szCs w:val="28"/>
               </w:rPr>
-              <w:t xml:space="preserve">Realiza el </w:t>
-            </w:r>
-            <w:r>
-              <w:rPr>
-                <w:sz w:val="28"/>
-                <w:szCs w:val="28"/>
-              </w:rPr>
-              <w:t>cálculo</w:t>
-            </w:r>
-            <w:r>
-              <w:rPr>
-                <w:sz w:val="28"/>
-                <w:szCs w:val="28"/>
-              </w:rPr>
-              <w:t xml:space="preserve"> para rotar un nodo a la </w:t>
-            </w:r>
-            <w:r>
-              <w:rPr>
-                <w:sz w:val="28"/>
-                <w:szCs w:val="28"/>
-              </w:rPr>
-              <w:t>derecha</w:t>
+              <w:t>Realiza el cálculo para rotar un nodo a la derecha</w:t>
             </w:r>
           </w:p>
         </w:tc>
@@ -6501,6 +7225,7 @@
                 <w:szCs w:val="28"/>
               </w:rPr>
             </w:pPr>
+            <w:proofErr w:type="spellStart"/>
             <w:r>
               <w:rPr>
                 <w:b/>
@@ -6510,6 +7235,7 @@
               </w:rPr>
               <w:t>rotacionDobleIzquierda</w:t>
             </w:r>
+            <w:proofErr w:type="spellEnd"/>
           </w:p>
         </w:tc>
         <w:tc>
@@ -6531,14 +7257,7 @@
                 <w:sz w:val="28"/>
                 <w:szCs w:val="28"/>
               </w:rPr>
-              <w:t xml:space="preserve">Realiza el cálculo para rotar un nodo </w:t>
-            </w:r>
-            <w:r>
-              <w:rPr>
-                <w:sz w:val="28"/>
-                <w:szCs w:val="28"/>
-              </w:rPr>
-              <w:t>dos veces a la izquierda</w:t>
+              <w:t>Realiza el cálculo para rotar un nodo dos veces a la izquierda</w:t>
             </w:r>
           </w:p>
         </w:tc>
@@ -6559,6 +7278,7 @@
                 <w:szCs w:val="28"/>
               </w:rPr>
             </w:pPr>
+            <w:proofErr w:type="spellStart"/>
             <w:r>
               <w:rPr>
                 <w:b/>
@@ -6568,6 +7288,7 @@
               </w:rPr>
               <w:t>rotacionDobleDerecha</w:t>
             </w:r>
+            <w:proofErr w:type="spellEnd"/>
           </w:p>
         </w:tc>
         <w:tc>
@@ -6589,14 +7310,7 @@
                 <w:sz w:val="28"/>
                 <w:szCs w:val="28"/>
               </w:rPr>
-              <w:t xml:space="preserve">Realiza el cálculo para rotar un nodo dos veces a la </w:t>
-            </w:r>
-            <w:r>
-              <w:rPr>
-                <w:sz w:val="28"/>
-                <w:szCs w:val="28"/>
-              </w:rPr>
-              <w:t>derecha</w:t>
+              <w:t>Realiza el cálculo para rotar un nodo dos veces a la derecha</w:t>
             </w:r>
           </w:p>
         </w:tc>
@@ -6617,6 +7331,7 @@
                 <w:szCs w:val="28"/>
               </w:rPr>
             </w:pPr>
+            <w:proofErr w:type="spellStart"/>
             <w:r>
               <w:rPr>
                 <w:b/>
@@ -6626,6 +7341,7 @@
               </w:rPr>
               <w:t>insertAVL</w:t>
             </w:r>
+            <w:proofErr w:type="spellEnd"/>
           </w:p>
         </w:tc>
         <w:tc>
@@ -6668,14 +7384,25 @@
                 <w:szCs w:val="28"/>
               </w:rPr>
             </w:pPr>
-            <w:r>
-              <w:rPr>
-                <w:b/>
-                <w:bCs/>
-                <w:sz w:val="28"/>
-                <w:szCs w:val="28"/>
-              </w:rPr>
-              <w:t xml:space="preserve">obtenerGraphviz </w:t>
+            <w:proofErr w:type="spellStart"/>
+            <w:r>
+              <w:rPr>
+                <w:b/>
+                <w:bCs/>
+                <w:sz w:val="28"/>
+                <w:szCs w:val="28"/>
+              </w:rPr>
+              <w:t>obtenerGraphviz</w:t>
+            </w:r>
+            <w:proofErr w:type="spellEnd"/>
+            <w:r>
+              <w:rPr>
+                <w:b/>
+                <w:bCs/>
+                <w:sz w:val="28"/>
+                <w:szCs w:val="28"/>
+              </w:rPr>
+              <w:t xml:space="preserve"> </w:t>
             </w:r>
           </w:p>
         </w:tc>
@@ -6698,7 +7425,23 @@
                 <w:sz w:val="28"/>
                 <w:szCs w:val="28"/>
               </w:rPr>
-              <w:t xml:space="preserve">Construye los encabezados del texto en graphviz del árbol además de añadirle los enlaces </w:t>
+              <w:t xml:space="preserve">Construye los encabezados del texto en </w:t>
+            </w:r>
+            <w:proofErr w:type="spellStart"/>
+            <w:r>
+              <w:rPr>
+                <w:sz w:val="28"/>
+                <w:szCs w:val="28"/>
+              </w:rPr>
+              <w:t>graphviz</w:t>
+            </w:r>
+            <w:proofErr w:type="spellEnd"/>
+            <w:r>
+              <w:rPr>
+                <w:sz w:val="28"/>
+                <w:szCs w:val="28"/>
+              </w:rPr>
+              <w:t xml:space="preserve"> del árbol además de añadirle los enlaces </w:t>
             </w:r>
           </w:p>
         </w:tc>
@@ -6719,6 +7462,7 @@
                 <w:szCs w:val="28"/>
               </w:rPr>
             </w:pPr>
+            <w:proofErr w:type="spellStart"/>
             <w:r>
               <w:rPr>
                 <w:b/>
@@ -6728,6 +7472,7 @@
               </w:rPr>
               <w:t>cargaMasivaPeliculas</w:t>
             </w:r>
+            <w:proofErr w:type="spellEnd"/>
           </w:p>
         </w:tc>
         <w:tc>
@@ -6749,7 +7494,23 @@
                 <w:sz w:val="28"/>
                 <w:szCs w:val="28"/>
               </w:rPr>
-              <w:t xml:space="preserve">Recorre el archivo Json y los ingresa al árbol </w:t>
+              <w:t xml:space="preserve">Recorre el archivo </w:t>
+            </w:r>
+            <w:proofErr w:type="spellStart"/>
+            <w:r>
+              <w:rPr>
+                <w:sz w:val="28"/>
+                <w:szCs w:val="28"/>
+              </w:rPr>
+              <w:t>Json</w:t>
+            </w:r>
+            <w:proofErr w:type="spellEnd"/>
+            <w:r>
+              <w:rPr>
+                <w:sz w:val="28"/>
+                <w:szCs w:val="28"/>
+              </w:rPr>
+              <w:t xml:space="preserve"> y los ingresa al árbol </w:t>
             </w:r>
           </w:p>
         </w:tc>
@@ -6912,14 +7673,35 @@
                 <w:szCs w:val="28"/>
               </w:rPr>
             </w:pPr>
-            <w:r>
-              <w:rPr>
-                <w:b/>
-                <w:bCs/>
-                <w:sz w:val="28"/>
-                <w:szCs w:val="28"/>
-              </w:rPr>
-              <w:t>Class nod</w:t>
+            <w:proofErr w:type="spellStart"/>
+            <w:r>
+              <w:rPr>
+                <w:b/>
+                <w:bCs/>
+                <w:sz w:val="28"/>
+                <w:szCs w:val="28"/>
+              </w:rPr>
+              <w:t>Class</w:t>
+            </w:r>
+            <w:proofErr w:type="spellEnd"/>
+            <w:r>
+              <w:rPr>
+                <w:b/>
+                <w:bCs/>
+                <w:sz w:val="28"/>
+                <w:szCs w:val="28"/>
+              </w:rPr>
+              <w:t xml:space="preserve"> </w:t>
+            </w:r>
+            <w:proofErr w:type="spellStart"/>
+            <w:r>
+              <w:rPr>
+                <w:b/>
+                <w:bCs/>
+                <w:sz w:val="28"/>
+                <w:szCs w:val="28"/>
+              </w:rPr>
+              <w:t>nod</w:t>
             </w:r>
             <w:r>
               <w:rPr>
@@ -6930,6 +7712,7 @@
               </w:rPr>
               <w:t>oHash</w:t>
             </w:r>
+            <w:proofErr w:type="spellEnd"/>
           </w:p>
         </w:tc>
         <w:tc>
@@ -6958,7 +7741,23 @@
                 <w:sz w:val="28"/>
                 <w:szCs w:val="28"/>
               </w:rPr>
-              <w:t xml:space="preserve">con parámetro dato y atributos, siguiente , anterior, y una lista simple </w:t>
+              <w:t xml:space="preserve">con parámetro dato y atributos, </w:t>
+            </w:r>
+            <w:proofErr w:type="gramStart"/>
+            <w:r>
+              <w:rPr>
+                <w:sz w:val="28"/>
+                <w:szCs w:val="28"/>
+              </w:rPr>
+              <w:t>siguiente ,</w:t>
+            </w:r>
+            <w:proofErr w:type="gramEnd"/>
+            <w:r>
+              <w:rPr>
+                <w:sz w:val="28"/>
+                <w:szCs w:val="28"/>
+              </w:rPr>
+              <w:t xml:space="preserve"> anterior, y una lista simple </w:t>
             </w:r>
           </w:p>
           <w:p>
@@ -6991,6 +7790,7 @@
                 <w:szCs w:val="28"/>
               </w:rPr>
             </w:pPr>
+            <w:proofErr w:type="spellStart"/>
             <w:r>
               <w:rPr>
                 <w:b/>
@@ -7000,6 +7800,7 @@
               </w:rPr>
               <w:t>add</w:t>
             </w:r>
+            <w:proofErr w:type="spellEnd"/>
           </w:p>
         </w:tc>
         <w:tc>
@@ -7251,6 +8052,7 @@
                 <w:szCs w:val="28"/>
               </w:rPr>
             </w:pPr>
+            <w:proofErr w:type="spellStart"/>
             <w:r>
               <w:rPr>
                 <w:b/>
@@ -7260,6 +8062,7 @@
               </w:rPr>
               <w:t>graficarTabla</w:t>
             </w:r>
+            <w:proofErr w:type="spellEnd"/>
           </w:p>
         </w:tc>
         <w:tc>
@@ -7281,8 +8084,17 @@
                 <w:sz w:val="28"/>
                 <w:szCs w:val="28"/>
               </w:rPr>
-              <w:t>Crea el texto que luego será renderizado en graphviz</w:t>
-            </w:r>
+              <w:t xml:space="preserve">Crea el texto que luego será renderizado en </w:t>
+            </w:r>
+            <w:proofErr w:type="spellStart"/>
+            <w:r>
+              <w:rPr>
+                <w:sz w:val="28"/>
+                <w:szCs w:val="28"/>
+              </w:rPr>
+              <w:t>graphviz</w:t>
+            </w:r>
+            <w:proofErr w:type="spellEnd"/>
           </w:p>
         </w:tc>
       </w:tr>
@@ -7523,15 +8335,37 @@
                 <w:szCs w:val="28"/>
               </w:rPr>
             </w:pPr>
-            <w:r>
-              <w:rPr>
-                <w:b/>
-                <w:bCs/>
-                <w:sz w:val="28"/>
-                <w:szCs w:val="28"/>
-              </w:rPr>
-              <w:t>Class nodoArbol</w:t>
-            </w:r>
+            <w:proofErr w:type="spellStart"/>
+            <w:r>
+              <w:rPr>
+                <w:b/>
+                <w:bCs/>
+                <w:sz w:val="28"/>
+                <w:szCs w:val="28"/>
+              </w:rPr>
+              <w:t>Class</w:t>
+            </w:r>
+            <w:proofErr w:type="spellEnd"/>
+            <w:r>
+              <w:rPr>
+                <w:b/>
+                <w:bCs/>
+                <w:sz w:val="28"/>
+                <w:szCs w:val="28"/>
+              </w:rPr>
+              <w:t xml:space="preserve"> </w:t>
+            </w:r>
+            <w:proofErr w:type="spellStart"/>
+            <w:r>
+              <w:rPr>
+                <w:b/>
+                <w:bCs/>
+                <w:sz w:val="28"/>
+                <w:szCs w:val="28"/>
+              </w:rPr>
+              <w:t>nodoArbol</w:t>
+            </w:r>
+            <w:proofErr w:type="spellEnd"/>
           </w:p>
         </w:tc>
         <w:tc>
@@ -7553,8 +8387,26 @@
                 <w:sz w:val="28"/>
                 <w:szCs w:val="28"/>
               </w:rPr>
-              <w:t>Inicializa un nodo con un constructor, parámetros datos,izquierda,derecha</w:t>
-            </w:r>
+              <w:t xml:space="preserve">Inicializa un nodo con un constructor, parámetros </w:t>
+            </w:r>
+            <w:proofErr w:type="spellStart"/>
+            <w:proofErr w:type="gramStart"/>
+            <w:r>
+              <w:rPr>
+                <w:sz w:val="28"/>
+                <w:szCs w:val="28"/>
+              </w:rPr>
+              <w:t>datos,izquierda</w:t>
+            </w:r>
+            <w:proofErr w:type="gramEnd"/>
+            <w:r>
+              <w:rPr>
+                <w:sz w:val="28"/>
+                <w:szCs w:val="28"/>
+              </w:rPr>
+              <w:t>,derecha</w:t>
+            </w:r>
+            <w:proofErr w:type="spellEnd"/>
           </w:p>
           <w:p>
             <w:pPr>
@@ -7586,15 +8438,37 @@
                 <w:szCs w:val="28"/>
               </w:rPr>
             </w:pPr>
-            <w:r>
-              <w:rPr>
-                <w:b/>
-                <w:bCs/>
-                <w:sz w:val="28"/>
-                <w:szCs w:val="28"/>
-              </w:rPr>
-              <w:t>Class Arbol</w:t>
-            </w:r>
+            <w:proofErr w:type="spellStart"/>
+            <w:r>
+              <w:rPr>
+                <w:b/>
+                <w:bCs/>
+                <w:sz w:val="28"/>
+                <w:szCs w:val="28"/>
+              </w:rPr>
+              <w:t>Class</w:t>
+            </w:r>
+            <w:proofErr w:type="spellEnd"/>
+            <w:r>
+              <w:rPr>
+                <w:b/>
+                <w:bCs/>
+                <w:sz w:val="28"/>
+                <w:szCs w:val="28"/>
+              </w:rPr>
+              <w:t xml:space="preserve"> </w:t>
+            </w:r>
+            <w:proofErr w:type="spellStart"/>
+            <w:r>
+              <w:rPr>
+                <w:b/>
+                <w:bCs/>
+                <w:sz w:val="28"/>
+                <w:szCs w:val="28"/>
+              </w:rPr>
+              <w:t>Arbol</w:t>
+            </w:r>
+            <w:proofErr w:type="spellEnd"/>
           </w:p>
         </w:tc>
         <w:tc>
@@ -7616,8 +8490,17 @@
                 <w:sz w:val="28"/>
                 <w:szCs w:val="28"/>
               </w:rPr>
-              <w:t>Contiene un constructor con una raiz</w:t>
-            </w:r>
+              <w:t xml:space="preserve">Contiene un constructor con una </w:t>
+            </w:r>
+            <w:proofErr w:type="spellStart"/>
+            <w:r>
+              <w:rPr>
+                <w:sz w:val="28"/>
+                <w:szCs w:val="28"/>
+              </w:rPr>
+              <w:t>raiz</w:t>
+            </w:r>
+            <w:proofErr w:type="spellEnd"/>
           </w:p>
         </w:tc>
       </w:tr>
@@ -7638,6 +8521,7 @@
                 <w:szCs w:val="28"/>
               </w:rPr>
             </w:pPr>
+            <w:proofErr w:type="spellStart"/>
             <w:r>
               <w:rPr>
                 <w:b/>
@@ -7647,6 +8531,7 @@
               </w:rPr>
               <w:t>agregar_recursivo</w:t>
             </w:r>
+            <w:proofErr w:type="spellEnd"/>
           </w:p>
         </w:tc>
         <w:tc>
@@ -7690,6 +8575,7 @@
                 <w:szCs w:val="28"/>
               </w:rPr>
             </w:pPr>
+            <w:proofErr w:type="spellStart"/>
             <w:r>
               <w:rPr>
                 <w:b/>
@@ -7699,6 +8585,7 @@
               </w:rPr>
               <w:t>inorden_recursivo</w:t>
             </w:r>
+            <w:proofErr w:type="spellEnd"/>
           </w:p>
         </w:tc>
         <w:tc>
@@ -7720,7 +8607,39 @@
                 <w:sz w:val="28"/>
                 <w:szCs w:val="28"/>
               </w:rPr>
-              <w:t>Recorre el árbol para colocar los elementos de manera , inorder.</w:t>
+              <w:t xml:space="preserve">Recorre el árbol para colocar los elementos de </w:t>
+            </w:r>
+            <w:proofErr w:type="gramStart"/>
+            <w:r>
+              <w:rPr>
+                <w:sz w:val="28"/>
+                <w:szCs w:val="28"/>
+              </w:rPr>
+              <w:t>manera ,</w:t>
+            </w:r>
+            <w:proofErr w:type="gramEnd"/>
+            <w:r>
+              <w:rPr>
+                <w:sz w:val="28"/>
+                <w:szCs w:val="28"/>
+              </w:rPr>
+              <w:t xml:space="preserve"> </w:t>
+            </w:r>
+            <w:proofErr w:type="spellStart"/>
+            <w:r>
+              <w:rPr>
+                <w:sz w:val="28"/>
+                <w:szCs w:val="28"/>
+              </w:rPr>
+              <w:t>inorder</w:t>
+            </w:r>
+            <w:proofErr w:type="spellEnd"/>
+            <w:r>
+              <w:rPr>
+                <w:sz w:val="28"/>
+                <w:szCs w:val="28"/>
+              </w:rPr>
+              <w:t>.</w:t>
             </w:r>
           </w:p>
         </w:tc>
@@ -7876,7 +8795,23 @@
                 <w:sz w:val="28"/>
                 <w:szCs w:val="28"/>
               </w:rPr>
-              <w:t>Busca un nodo en especifico en el árbol.</w:t>
+              <w:t xml:space="preserve">Busca un nodo en </w:t>
+            </w:r>
+            <w:proofErr w:type="spellStart"/>
+            <w:r>
+              <w:rPr>
+                <w:sz w:val="28"/>
+                <w:szCs w:val="28"/>
+              </w:rPr>
+              <w:t>especifico</w:t>
+            </w:r>
+            <w:proofErr w:type="spellEnd"/>
+            <w:r>
+              <w:rPr>
+                <w:sz w:val="28"/>
+                <w:szCs w:val="28"/>
+              </w:rPr>
+              <w:t xml:space="preserve"> en el árbol.</w:t>
             </w:r>
           </w:p>
         </w:tc>
@@ -7898,6 +8833,7 @@
                 <w:szCs w:val="28"/>
               </w:rPr>
             </w:pPr>
+            <w:proofErr w:type="spellStart"/>
             <w:r>
               <w:rPr>
                 <w:b/>
@@ -7907,6 +8843,7 @@
               </w:rPr>
               <w:t>graficarArbol</w:t>
             </w:r>
+            <w:proofErr w:type="spellEnd"/>
           </w:p>
         </w:tc>
         <w:tc>
@@ -7928,8 +8865,17 @@
                 <w:sz w:val="28"/>
                 <w:szCs w:val="28"/>
               </w:rPr>
-              <w:t>Obtiene el recorrido del árbol y lo genera en un .dot</w:t>
-            </w:r>
+              <w:t>Obtiene el recorrido del árbol y lo genera en un .</w:t>
+            </w:r>
+            <w:proofErr w:type="spellStart"/>
+            <w:r>
+              <w:rPr>
+                <w:sz w:val="28"/>
+                <w:szCs w:val="28"/>
+              </w:rPr>
+              <w:t>dot</w:t>
+            </w:r>
+            <w:proofErr w:type="spellEnd"/>
           </w:p>
         </w:tc>
       </w:tr>
@@ -7947,160 +8893,6 @@
     </w:p>
     <w:p>
       <w:pPr>
-        <w:jc w:val="both"/>
-        <w:rPr>
-          <w:b/>
-          <w:bCs/>
-          <w:sz w:val="28"/>
-          <w:szCs w:val="28"/>
-        </w:rPr>
-      </w:pPr>
-    </w:p>
-    <w:p>
-      <w:pPr>
-        <w:jc w:val="both"/>
-        <w:rPr>
-          <w:b/>
-          <w:bCs/>
-          <w:sz w:val="28"/>
-          <w:szCs w:val="28"/>
-        </w:rPr>
-      </w:pPr>
-    </w:p>
-    <w:p>
-      <w:pPr>
-        <w:jc w:val="both"/>
-        <w:rPr>
-          <w:b/>
-          <w:bCs/>
-          <w:sz w:val="28"/>
-          <w:szCs w:val="28"/>
-        </w:rPr>
-      </w:pPr>
-    </w:p>
-    <w:p>
-      <w:pPr>
-        <w:jc w:val="both"/>
-        <w:rPr>
-          <w:b/>
-          <w:bCs/>
-          <w:sz w:val="28"/>
-          <w:szCs w:val="28"/>
-        </w:rPr>
-      </w:pPr>
-    </w:p>
-    <w:p>
-      <w:pPr>
-        <w:jc w:val="both"/>
-        <w:rPr>
-          <w:b/>
-          <w:bCs/>
-          <w:sz w:val="28"/>
-          <w:szCs w:val="28"/>
-        </w:rPr>
-      </w:pPr>
-    </w:p>
-    <w:p>
-      <w:pPr>
-        <w:jc w:val="both"/>
-        <w:rPr>
-          <w:b/>
-          <w:bCs/>
-          <w:sz w:val="28"/>
-          <w:szCs w:val="28"/>
-        </w:rPr>
-      </w:pPr>
-    </w:p>
-    <w:p>
-      <w:pPr>
-        <w:jc w:val="both"/>
-        <w:rPr>
-          <w:b/>
-          <w:bCs/>
-          <w:sz w:val="28"/>
-          <w:szCs w:val="28"/>
-        </w:rPr>
-      </w:pPr>
-    </w:p>
-    <w:p>
-      <w:pPr>
-        <w:jc w:val="both"/>
-        <w:rPr>
-          <w:b/>
-          <w:bCs/>
-          <w:sz w:val="28"/>
-          <w:szCs w:val="28"/>
-        </w:rPr>
-      </w:pPr>
-    </w:p>
-    <w:p>
-      <w:pPr>
-        <w:jc w:val="both"/>
-        <w:rPr>
-          <w:b/>
-          <w:bCs/>
-          <w:sz w:val="28"/>
-          <w:szCs w:val="28"/>
-        </w:rPr>
-      </w:pPr>
-    </w:p>
-    <w:p>
-      <w:pPr>
-        <w:jc w:val="both"/>
-        <w:rPr>
-          <w:b/>
-          <w:bCs/>
-          <w:sz w:val="28"/>
-          <w:szCs w:val="28"/>
-        </w:rPr>
-      </w:pPr>
-    </w:p>
-    <w:p>
-      <w:pPr>
-        <w:jc w:val="both"/>
-        <w:rPr>
-          <w:b/>
-          <w:bCs/>
-          <w:sz w:val="28"/>
-          <w:szCs w:val="28"/>
-        </w:rPr>
-      </w:pPr>
-    </w:p>
-    <w:p>
-      <w:pPr>
-        <w:jc w:val="both"/>
-        <w:rPr>
-          <w:b/>
-          <w:bCs/>
-          <w:sz w:val="28"/>
-          <w:szCs w:val="28"/>
-        </w:rPr>
-      </w:pPr>
-    </w:p>
-    <w:p>
-      <w:pPr>
-        <w:jc w:val="both"/>
-        <w:rPr>
-          <w:b/>
-          <w:bCs/>
-          <w:sz w:val="28"/>
-          <w:szCs w:val="28"/>
-        </w:rPr>
-      </w:pPr>
-    </w:p>
-    <w:p>
-      <w:pPr>
-        <w:jc w:val="both"/>
-        <w:rPr>
-          <w:b/>
-          <w:bCs/>
-          <w:sz w:val="28"/>
-          <w:szCs w:val="28"/>
-        </w:rPr>
-      </w:pPr>
-    </w:p>
-    <w:p>
-      <w:pPr>
         <w:ind w:firstLine="708"/>
         <w:jc w:val="both"/>
         <w:rPr>
@@ -8117,6 +8909,696 @@
           <w:sz w:val="28"/>
           <w:szCs w:val="28"/>
         </w:rPr>
+        <w:t>5.1.</w:t>
+      </w:r>
+      <w:r>
+        <w:rPr>
+          <w:b/>
+          <w:bCs/>
+          <w:sz w:val="28"/>
+          <w:szCs w:val="28"/>
+        </w:rPr>
+        <w:t>8</w:t>
+      </w:r>
+      <w:r>
+        <w:rPr>
+          <w:b/>
+          <w:bCs/>
+          <w:sz w:val="28"/>
+          <w:szCs w:val="28"/>
+        </w:rPr>
+        <w:t xml:space="preserve"> </w:t>
+      </w:r>
+      <w:proofErr w:type="spellStart"/>
+      <w:r>
+        <w:rPr>
+          <w:b/>
+          <w:bCs/>
+          <w:sz w:val="28"/>
+          <w:szCs w:val="28"/>
+        </w:rPr>
+        <w:t>Blockchain</w:t>
+      </w:r>
+      <w:proofErr w:type="spellEnd"/>
+    </w:p>
+    <w:p>
+      <w:pPr>
+        <w:ind w:firstLine="708"/>
+        <w:jc w:val="both"/>
+        <w:rPr>
+          <w:b/>
+          <w:bCs/>
+          <w:sz w:val="28"/>
+          <w:szCs w:val="28"/>
+        </w:rPr>
+      </w:pPr>
+    </w:p>
+    <w:tbl>
+      <w:tblPr>
+        <w:tblStyle w:val="Tablaconcuadrcula"/>
+        <w:tblW w:w="0" w:type="auto"/>
+        <w:tblInd w:w="720" w:type="dxa"/>
+        <w:tblLook w:val="04A0" w:firstRow="1" w:lastRow="0" w:firstColumn="1" w:lastColumn="0" w:noHBand="0" w:noVBand="1"/>
+      </w:tblPr>
+      <w:tblGrid>
+        <w:gridCol w:w="2695"/>
+        <w:gridCol w:w="5413"/>
+      </w:tblGrid>
+      <w:tr>
+        <w:tc>
+          <w:tcPr>
+            <w:tcW w:w="2695" w:type="dxa"/>
+          </w:tcPr>
+          <w:p>
+            <w:pPr>
+              <w:pStyle w:val="Prrafodelista"/>
+              <w:ind w:left="0"/>
+              <w:jc w:val="both"/>
+              <w:rPr>
+                <w:b/>
+                <w:bCs/>
+                <w:sz w:val="28"/>
+                <w:szCs w:val="28"/>
+              </w:rPr>
+            </w:pPr>
+            <w:proofErr w:type="spellStart"/>
+            <w:r>
+              <w:rPr>
+                <w:b/>
+                <w:bCs/>
+                <w:sz w:val="28"/>
+                <w:szCs w:val="28"/>
+              </w:rPr>
+              <w:t>Class</w:t>
+            </w:r>
+            <w:proofErr w:type="spellEnd"/>
+            <w:r>
+              <w:rPr>
+                <w:b/>
+                <w:bCs/>
+                <w:sz w:val="28"/>
+                <w:szCs w:val="28"/>
+              </w:rPr>
+              <w:t xml:space="preserve"> </w:t>
+            </w:r>
+            <w:r>
+              <w:rPr>
+                <w:b/>
+                <w:bCs/>
+                <w:sz w:val="28"/>
+                <w:szCs w:val="28"/>
+              </w:rPr>
+              <w:t>Block</w:t>
+            </w:r>
+          </w:p>
+        </w:tc>
+        <w:tc>
+          <w:tcPr>
+            <w:tcW w:w="5413" w:type="dxa"/>
+          </w:tcPr>
+          <w:p>
+            <w:pPr>
+              <w:pStyle w:val="Prrafodelista"/>
+              <w:ind w:left="0"/>
+              <w:jc w:val="both"/>
+              <w:rPr>
+                <w:sz w:val="28"/>
+                <w:szCs w:val="28"/>
+              </w:rPr>
+            </w:pPr>
+            <w:r>
+              <w:rPr>
+                <w:sz w:val="28"/>
+                <w:szCs w:val="28"/>
+              </w:rPr>
+              <w:t xml:space="preserve">Contiene un constructor con parámetros </w:t>
+            </w:r>
+            <w:proofErr w:type="gramStart"/>
+            <w:r>
+              <w:rPr>
+                <w:sz w:val="28"/>
+                <w:szCs w:val="28"/>
+              </w:rPr>
+              <w:t>index,data</w:t>
+            </w:r>
+            <w:proofErr w:type="gramEnd"/>
+            <w:r>
+              <w:rPr>
+                <w:sz w:val="28"/>
+                <w:szCs w:val="28"/>
+              </w:rPr>
+              <w:t>,previus hash que servirán para inicializar el bloque Genesis de la cadena.</w:t>
+            </w:r>
+          </w:p>
+          <w:p>
+            <w:pPr>
+              <w:pStyle w:val="Prrafodelista"/>
+              <w:ind w:left="0"/>
+              <w:jc w:val="both"/>
+              <w:rPr>
+                <w:sz w:val="28"/>
+                <w:szCs w:val="28"/>
+              </w:rPr>
+            </w:pPr>
+          </w:p>
+        </w:tc>
+      </w:tr>
+      <w:tr>
+        <w:tc>
+          <w:tcPr>
+            <w:tcW w:w="2695" w:type="dxa"/>
+          </w:tcPr>
+          <w:p>
+            <w:pPr>
+              <w:pStyle w:val="Prrafodelista"/>
+              <w:ind w:left="0"/>
+              <w:jc w:val="both"/>
+              <w:rPr>
+                <w:b/>
+                <w:bCs/>
+                <w:sz w:val="28"/>
+                <w:szCs w:val="28"/>
+              </w:rPr>
+            </w:pPr>
+            <w:proofErr w:type="spellStart"/>
+            <w:r>
+              <w:rPr>
+                <w:b/>
+                <w:bCs/>
+                <w:sz w:val="28"/>
+                <w:szCs w:val="28"/>
+              </w:rPr>
+              <w:t>createHash</w:t>
+            </w:r>
+            <w:proofErr w:type="spellEnd"/>
+          </w:p>
+        </w:tc>
+        <w:tc>
+          <w:tcPr>
+            <w:tcW w:w="5413" w:type="dxa"/>
+          </w:tcPr>
+          <w:p>
+            <w:pPr>
+              <w:pStyle w:val="Prrafodelista"/>
+              <w:ind w:left="0"/>
+              <w:jc w:val="both"/>
+              <w:rPr>
+                <w:sz w:val="28"/>
+                <w:szCs w:val="28"/>
+              </w:rPr>
+            </w:pPr>
+            <w:r>
+              <w:rPr>
+                <w:sz w:val="28"/>
+                <w:szCs w:val="28"/>
+              </w:rPr>
+              <w:t xml:space="preserve">Crea un hash incluyendo el </w:t>
+            </w:r>
+            <w:proofErr w:type="spellStart"/>
+            <w:proofErr w:type="gramStart"/>
+            <w:r>
+              <w:rPr>
+                <w:sz w:val="28"/>
+                <w:szCs w:val="28"/>
+              </w:rPr>
+              <w:t>index</w:t>
+            </w:r>
+            <w:proofErr w:type="spellEnd"/>
+            <w:r>
+              <w:rPr>
+                <w:sz w:val="28"/>
+                <w:szCs w:val="28"/>
+              </w:rPr>
+              <w:t xml:space="preserve"> ,</w:t>
+            </w:r>
+            <w:proofErr w:type="gramEnd"/>
+            <w:r>
+              <w:rPr>
+                <w:sz w:val="28"/>
+                <w:szCs w:val="28"/>
+              </w:rPr>
+              <w:t xml:space="preserve"> la fecha , el </w:t>
+            </w:r>
+            <w:proofErr w:type="spellStart"/>
+            <w:r>
+              <w:rPr>
+                <w:sz w:val="28"/>
+                <w:szCs w:val="28"/>
+              </w:rPr>
+              <w:t>previus</w:t>
+            </w:r>
+            <w:proofErr w:type="spellEnd"/>
+            <w:r>
+              <w:rPr>
+                <w:sz w:val="28"/>
+                <w:szCs w:val="28"/>
+              </w:rPr>
+              <w:t xml:space="preserve"> hash y el </w:t>
+            </w:r>
+            <w:proofErr w:type="spellStart"/>
+            <w:r>
+              <w:rPr>
+                <w:sz w:val="28"/>
+                <w:szCs w:val="28"/>
+              </w:rPr>
+              <w:t>nonce</w:t>
+            </w:r>
+            <w:proofErr w:type="spellEnd"/>
+            <w:r>
+              <w:rPr>
+                <w:sz w:val="28"/>
+                <w:szCs w:val="28"/>
+              </w:rPr>
+              <w:t>.</w:t>
+            </w:r>
+          </w:p>
+        </w:tc>
+      </w:tr>
+      <w:tr>
+        <w:tc>
+          <w:tcPr>
+            <w:tcW w:w="2695" w:type="dxa"/>
+          </w:tcPr>
+          <w:p>
+            <w:pPr>
+              <w:pStyle w:val="Prrafodelista"/>
+              <w:ind w:left="0"/>
+              <w:jc w:val="both"/>
+              <w:rPr>
+                <w:b/>
+                <w:bCs/>
+                <w:sz w:val="28"/>
+                <w:szCs w:val="28"/>
+              </w:rPr>
+            </w:pPr>
+            <w:r>
+              <w:rPr>
+                <w:b/>
+                <w:bCs/>
+                <w:sz w:val="28"/>
+                <w:szCs w:val="28"/>
+              </w:rPr>
+              <w:t>mine</w:t>
+            </w:r>
+          </w:p>
+        </w:tc>
+        <w:tc>
+          <w:tcPr>
+            <w:tcW w:w="5413" w:type="dxa"/>
+          </w:tcPr>
+          <w:p>
+            <w:pPr>
+              <w:pStyle w:val="Prrafodelista"/>
+              <w:ind w:left="0"/>
+              <w:jc w:val="both"/>
+              <w:rPr>
+                <w:sz w:val="28"/>
+                <w:szCs w:val="28"/>
+              </w:rPr>
+            </w:pPr>
+            <w:r>
+              <w:rPr>
+                <w:sz w:val="28"/>
+                <w:szCs w:val="28"/>
+              </w:rPr>
+              <w:t>Crea un nuevo hash con una nueva dificultad</w:t>
+            </w:r>
+          </w:p>
+        </w:tc>
+      </w:tr>
+      <w:tr>
+        <w:tc>
+          <w:tcPr>
+            <w:tcW w:w="2695" w:type="dxa"/>
+          </w:tcPr>
+          <w:p>
+            <w:pPr>
+              <w:pStyle w:val="Prrafodelista"/>
+              <w:ind w:left="0"/>
+              <w:jc w:val="both"/>
+              <w:rPr>
+                <w:b/>
+                <w:bCs/>
+                <w:sz w:val="28"/>
+                <w:szCs w:val="28"/>
+              </w:rPr>
+            </w:pPr>
+            <w:proofErr w:type="spellStart"/>
+            <w:r>
+              <w:rPr>
+                <w:b/>
+                <w:bCs/>
+                <w:sz w:val="28"/>
+                <w:szCs w:val="28"/>
+              </w:rPr>
+              <w:t>Class</w:t>
+            </w:r>
+            <w:proofErr w:type="spellEnd"/>
+            <w:r>
+              <w:rPr>
+                <w:b/>
+                <w:bCs/>
+                <w:sz w:val="28"/>
+                <w:szCs w:val="28"/>
+              </w:rPr>
+              <w:t xml:space="preserve"> </w:t>
+            </w:r>
+            <w:proofErr w:type="spellStart"/>
+            <w:r>
+              <w:rPr>
+                <w:b/>
+                <w:bCs/>
+                <w:sz w:val="28"/>
+                <w:szCs w:val="28"/>
+              </w:rPr>
+              <w:t>Block</w:t>
+            </w:r>
+            <w:r>
+              <w:rPr>
+                <w:b/>
+                <w:bCs/>
+                <w:sz w:val="28"/>
+                <w:szCs w:val="28"/>
+              </w:rPr>
+              <w:t>chain</w:t>
+            </w:r>
+            <w:proofErr w:type="spellEnd"/>
+          </w:p>
+        </w:tc>
+        <w:tc>
+          <w:tcPr>
+            <w:tcW w:w="5413" w:type="dxa"/>
+          </w:tcPr>
+          <w:p>
+            <w:pPr>
+              <w:pStyle w:val="Prrafodelista"/>
+              <w:ind w:left="0"/>
+              <w:jc w:val="both"/>
+              <w:rPr>
+                <w:sz w:val="28"/>
+                <w:szCs w:val="28"/>
+              </w:rPr>
+            </w:pPr>
+            <w:r>
+              <w:rPr>
+                <w:sz w:val="28"/>
+                <w:szCs w:val="28"/>
+              </w:rPr>
+              <w:t xml:space="preserve">Contiene un constructor con parámetros: el bloque </w:t>
+            </w:r>
+            <w:proofErr w:type="spellStart"/>
+            <w:r>
+              <w:rPr>
+                <w:sz w:val="28"/>
+                <w:szCs w:val="28"/>
+              </w:rPr>
+              <w:t>genesis</w:t>
+            </w:r>
+            <w:proofErr w:type="spellEnd"/>
+            <w:r>
+              <w:rPr>
+                <w:sz w:val="28"/>
+                <w:szCs w:val="28"/>
+              </w:rPr>
+              <w:t xml:space="preserve"> y la dificultad (00).</w:t>
+            </w:r>
+          </w:p>
+        </w:tc>
+      </w:tr>
+      <w:tr>
+        <w:tc>
+          <w:tcPr>
+            <w:tcW w:w="2695" w:type="dxa"/>
+          </w:tcPr>
+          <w:p>
+            <w:pPr>
+              <w:pStyle w:val="Prrafodelista"/>
+              <w:ind w:left="0"/>
+              <w:jc w:val="both"/>
+              <w:rPr>
+                <w:b/>
+                <w:bCs/>
+                <w:sz w:val="28"/>
+                <w:szCs w:val="28"/>
+              </w:rPr>
+            </w:pPr>
+            <w:proofErr w:type="spellStart"/>
+            <w:r>
+              <w:rPr>
+                <w:b/>
+                <w:bCs/>
+                <w:sz w:val="28"/>
+                <w:szCs w:val="28"/>
+              </w:rPr>
+              <w:t>createFirtsBlock</w:t>
+            </w:r>
+            <w:proofErr w:type="spellEnd"/>
+          </w:p>
+        </w:tc>
+        <w:tc>
+          <w:tcPr>
+            <w:tcW w:w="5413" w:type="dxa"/>
+          </w:tcPr>
+          <w:p>
+            <w:pPr>
+              <w:pStyle w:val="Prrafodelista"/>
+              <w:ind w:left="0"/>
+              <w:jc w:val="both"/>
+              <w:rPr>
+                <w:sz w:val="28"/>
+                <w:szCs w:val="28"/>
+              </w:rPr>
+            </w:pPr>
+            <w:r>
+              <w:rPr>
+                <w:sz w:val="28"/>
+                <w:szCs w:val="28"/>
+              </w:rPr>
+              <w:t xml:space="preserve">Crea el bloque </w:t>
+            </w:r>
+            <w:proofErr w:type="spellStart"/>
+            <w:r>
+              <w:rPr>
+                <w:sz w:val="28"/>
+                <w:szCs w:val="28"/>
+              </w:rPr>
+              <w:t>genesis</w:t>
+            </w:r>
+            <w:proofErr w:type="spellEnd"/>
+            <w:r>
+              <w:rPr>
+                <w:sz w:val="28"/>
+                <w:szCs w:val="28"/>
+              </w:rPr>
+              <w:t xml:space="preserve"> de la cadena.</w:t>
+            </w:r>
+          </w:p>
+        </w:tc>
+      </w:tr>
+      <w:tr>
+        <w:tc>
+          <w:tcPr>
+            <w:tcW w:w="2695" w:type="dxa"/>
+          </w:tcPr>
+          <w:p>
+            <w:pPr>
+              <w:pStyle w:val="Prrafodelista"/>
+              <w:ind w:left="0"/>
+              <w:jc w:val="both"/>
+              <w:rPr>
+                <w:b/>
+                <w:bCs/>
+                <w:sz w:val="28"/>
+                <w:szCs w:val="28"/>
+              </w:rPr>
+            </w:pPr>
+            <w:proofErr w:type="spellStart"/>
+            <w:r>
+              <w:rPr>
+                <w:b/>
+                <w:bCs/>
+                <w:sz w:val="28"/>
+                <w:szCs w:val="28"/>
+              </w:rPr>
+              <w:t>getLastBlock</w:t>
+            </w:r>
+            <w:proofErr w:type="spellEnd"/>
+          </w:p>
+        </w:tc>
+        <w:tc>
+          <w:tcPr>
+            <w:tcW w:w="5413" w:type="dxa"/>
+          </w:tcPr>
+          <w:p>
+            <w:pPr>
+              <w:pStyle w:val="Prrafodelista"/>
+              <w:ind w:left="0"/>
+              <w:jc w:val="both"/>
+              <w:rPr>
+                <w:sz w:val="28"/>
+                <w:szCs w:val="28"/>
+              </w:rPr>
+            </w:pPr>
+            <w:r>
+              <w:rPr>
+                <w:sz w:val="28"/>
+                <w:szCs w:val="28"/>
+              </w:rPr>
+              <w:t>Retorna el ultimo bloque de la cadena.</w:t>
+            </w:r>
+          </w:p>
+        </w:tc>
+      </w:tr>
+      <w:tr>
+        <w:tc>
+          <w:tcPr>
+            <w:tcW w:w="2695" w:type="dxa"/>
+          </w:tcPr>
+          <w:p>
+            <w:pPr>
+              <w:pStyle w:val="Prrafodelista"/>
+              <w:ind w:left="0"/>
+              <w:jc w:val="both"/>
+              <w:rPr>
+                <w:b/>
+                <w:bCs/>
+                <w:sz w:val="28"/>
+                <w:szCs w:val="28"/>
+              </w:rPr>
+            </w:pPr>
+            <w:proofErr w:type="spellStart"/>
+            <w:r>
+              <w:rPr>
+                <w:b/>
+                <w:bCs/>
+                <w:sz w:val="28"/>
+                <w:szCs w:val="28"/>
+              </w:rPr>
+              <w:t>addBlock</w:t>
+            </w:r>
+            <w:proofErr w:type="spellEnd"/>
+          </w:p>
+        </w:tc>
+        <w:tc>
+          <w:tcPr>
+            <w:tcW w:w="5413" w:type="dxa"/>
+          </w:tcPr>
+          <w:p>
+            <w:pPr>
+              <w:pStyle w:val="Prrafodelista"/>
+              <w:ind w:left="0"/>
+              <w:jc w:val="both"/>
+              <w:rPr>
+                <w:sz w:val="28"/>
+                <w:szCs w:val="28"/>
+              </w:rPr>
+            </w:pPr>
+            <w:r>
+              <w:rPr>
+                <w:sz w:val="28"/>
+                <w:szCs w:val="28"/>
+              </w:rPr>
+              <w:t>Agrega un nuevo bloque a la cadena.</w:t>
+            </w:r>
+          </w:p>
+        </w:tc>
+      </w:tr>
+      <w:tr>
+        <w:tc>
+          <w:tcPr>
+            <w:tcW w:w="2695" w:type="dxa"/>
+          </w:tcPr>
+          <w:p>
+            <w:pPr>
+              <w:pStyle w:val="Prrafodelista"/>
+              <w:ind w:left="0"/>
+              <w:jc w:val="both"/>
+              <w:rPr>
+                <w:b/>
+                <w:bCs/>
+                <w:sz w:val="28"/>
+                <w:szCs w:val="28"/>
+              </w:rPr>
+            </w:pPr>
+            <w:proofErr w:type="spellStart"/>
+            <w:r>
+              <w:rPr>
+                <w:b/>
+                <w:bCs/>
+                <w:sz w:val="28"/>
+                <w:szCs w:val="28"/>
+              </w:rPr>
+              <w:t>isValid</w:t>
+            </w:r>
+            <w:proofErr w:type="spellEnd"/>
+          </w:p>
+        </w:tc>
+        <w:tc>
+          <w:tcPr>
+            <w:tcW w:w="5413" w:type="dxa"/>
+          </w:tcPr>
+          <w:p>
+            <w:pPr>
+              <w:pStyle w:val="Prrafodelista"/>
+              <w:ind w:left="0"/>
+              <w:jc w:val="both"/>
+              <w:rPr>
+                <w:sz w:val="28"/>
+                <w:szCs w:val="28"/>
+              </w:rPr>
+            </w:pPr>
+            <w:r>
+              <w:rPr>
+                <w:sz w:val="28"/>
+                <w:szCs w:val="28"/>
+              </w:rPr>
+              <w:t>Valida si los hashes de los bloques coinciden.</w:t>
+            </w:r>
+          </w:p>
+        </w:tc>
+      </w:tr>
+    </w:tbl>
+    <w:p>
+      <w:pPr>
+        <w:jc w:val="both"/>
+        <w:rPr>
+          <w:b/>
+          <w:bCs/>
+          <w:sz w:val="28"/>
+          <w:szCs w:val="28"/>
+        </w:rPr>
+      </w:pPr>
+    </w:p>
+    <w:p>
+      <w:pPr>
+        <w:jc w:val="both"/>
+        <w:rPr>
+          <w:b/>
+          <w:bCs/>
+          <w:sz w:val="28"/>
+          <w:szCs w:val="28"/>
+        </w:rPr>
+      </w:pPr>
+    </w:p>
+    <w:p>
+      <w:pPr>
+        <w:ind w:firstLine="708"/>
+        <w:jc w:val="both"/>
+        <w:rPr>
+          <w:b/>
+          <w:bCs/>
+          <w:sz w:val="28"/>
+          <w:szCs w:val="28"/>
+        </w:rPr>
+      </w:pPr>
+      <w:r>
+        <w:rPr>
+          <w:b/>
+          <w:bCs/>
+          <w:sz w:val="28"/>
+          <w:szCs w:val="28"/>
+        </w:rPr>
+        <w:lastRenderedPageBreak/>
         <w:t xml:space="preserve">6. Funciones generales </w:t>
       </w:r>
     </w:p>
@@ -8160,6 +9642,7 @@
                 <w:szCs w:val="28"/>
               </w:rPr>
             </w:pPr>
+            <w:proofErr w:type="spellStart"/>
             <w:r>
               <w:rPr>
                 <w:b/>
@@ -8169,6 +9652,7 @@
               </w:rPr>
               <w:t>login</w:t>
             </w:r>
+            <w:proofErr w:type="spellEnd"/>
           </w:p>
         </w:tc>
         <w:tc>
@@ -8212,6 +9696,7 @@
                 <w:szCs w:val="28"/>
               </w:rPr>
             </w:pPr>
+            <w:proofErr w:type="spellStart"/>
             <w:r>
               <w:rPr>
                 <w:b/>
@@ -8221,6 +9706,7 @@
               </w:rPr>
               <w:t>logout</w:t>
             </w:r>
+            <w:proofErr w:type="spellEnd"/>
           </w:p>
         </w:tc>
         <w:tc>
@@ -8242,7 +9728,23 @@
                 <w:sz w:val="28"/>
                 <w:szCs w:val="28"/>
               </w:rPr>
-              <w:t>Cierra la sesión devolviendo el estado de la web a div iniciales.</w:t>
+              <w:t xml:space="preserve">Cierra la sesión devolviendo el estado de la web a </w:t>
+            </w:r>
+            <w:proofErr w:type="spellStart"/>
+            <w:r>
+              <w:rPr>
+                <w:sz w:val="28"/>
+                <w:szCs w:val="28"/>
+              </w:rPr>
+              <w:t>div</w:t>
+            </w:r>
+            <w:proofErr w:type="spellEnd"/>
+            <w:r>
+              <w:rPr>
+                <w:sz w:val="28"/>
+                <w:szCs w:val="28"/>
+              </w:rPr>
+              <w:t xml:space="preserve"> iniciales.</w:t>
             </w:r>
           </w:p>
         </w:tc>
@@ -8264,6 +9766,7 @@
                 <w:szCs w:val="28"/>
               </w:rPr>
             </w:pPr>
+            <w:proofErr w:type="spellStart"/>
             <w:r>
               <w:rPr>
                 <w:b/>
@@ -8273,6 +9776,7 @@
               </w:rPr>
               <w:t>CargaMasivaUsuarios</w:t>
             </w:r>
+            <w:proofErr w:type="spellEnd"/>
           </w:p>
         </w:tc>
         <w:tc>
@@ -8294,7 +9798,23 @@
                 <w:sz w:val="28"/>
                 <w:szCs w:val="28"/>
               </w:rPr>
-              <w:t>Carga al sistema usuarios por medio de un archivo json.</w:t>
+              <w:t xml:space="preserve">Carga al sistema usuarios por medio de un archivo </w:t>
+            </w:r>
+            <w:proofErr w:type="spellStart"/>
+            <w:r>
+              <w:rPr>
+                <w:sz w:val="28"/>
+                <w:szCs w:val="28"/>
+              </w:rPr>
+              <w:t>json</w:t>
+            </w:r>
+            <w:proofErr w:type="spellEnd"/>
+            <w:r>
+              <w:rPr>
+                <w:sz w:val="28"/>
+                <w:szCs w:val="28"/>
+              </w:rPr>
+              <w:t>.</w:t>
             </w:r>
           </w:p>
         </w:tc>
@@ -8316,6 +9836,7 @@
                 <w:szCs w:val="28"/>
               </w:rPr>
             </w:pPr>
+            <w:proofErr w:type="spellStart"/>
             <w:r>
               <w:rPr>
                 <w:b/>
@@ -8334,6 +9855,7 @@
               </w:rPr>
               <w:t>Peliculas</w:t>
             </w:r>
+            <w:proofErr w:type="spellEnd"/>
           </w:p>
         </w:tc>
         <w:tc>
@@ -8357,6 +9879,7 @@
               </w:rPr>
               <w:t xml:space="preserve">Carga al sistema </w:t>
             </w:r>
+            <w:proofErr w:type="spellStart"/>
             <w:r>
               <w:rPr>
                 <w:sz w:val="28"/>
@@ -8364,12 +9887,29 @@
               </w:rPr>
               <w:t>peliculas</w:t>
             </w:r>
-            <w:r>
-              <w:rPr>
-                <w:sz w:val="28"/>
-                <w:szCs w:val="28"/>
-              </w:rPr>
-              <w:t xml:space="preserve"> por medio de un archivo json.</w:t>
+            <w:proofErr w:type="spellEnd"/>
+            <w:r>
+              <w:rPr>
+                <w:sz w:val="28"/>
+                <w:szCs w:val="28"/>
+              </w:rPr>
+              <w:t xml:space="preserve"> por medio de un archivo </w:t>
+            </w:r>
+            <w:proofErr w:type="spellStart"/>
+            <w:r>
+              <w:rPr>
+                <w:sz w:val="28"/>
+                <w:szCs w:val="28"/>
+              </w:rPr>
+              <w:t>json</w:t>
+            </w:r>
+            <w:proofErr w:type="spellEnd"/>
+            <w:r>
+              <w:rPr>
+                <w:sz w:val="28"/>
+                <w:szCs w:val="28"/>
+              </w:rPr>
+              <w:t>.</w:t>
             </w:r>
           </w:p>
         </w:tc>
@@ -8391,6 +9931,7 @@
                 <w:szCs w:val="28"/>
               </w:rPr>
             </w:pPr>
+            <w:proofErr w:type="spellStart"/>
             <w:r>
               <w:rPr>
                 <w:b/>
@@ -8409,6 +9950,7 @@
               </w:rPr>
               <w:t>Actores</w:t>
             </w:r>
+            <w:proofErr w:type="spellEnd"/>
           </w:p>
         </w:tc>
         <w:tc>
@@ -8444,7 +9986,23 @@
                 <w:sz w:val="28"/>
                 <w:szCs w:val="28"/>
               </w:rPr>
-              <w:t xml:space="preserve"> por medio de un archivo json.</w:t>
+              <w:t xml:space="preserve"> por medio de un archivo </w:t>
+            </w:r>
+            <w:proofErr w:type="spellStart"/>
+            <w:r>
+              <w:rPr>
+                <w:sz w:val="28"/>
+                <w:szCs w:val="28"/>
+              </w:rPr>
+              <w:t>json</w:t>
+            </w:r>
+            <w:proofErr w:type="spellEnd"/>
+            <w:r>
+              <w:rPr>
+                <w:sz w:val="28"/>
+                <w:szCs w:val="28"/>
+              </w:rPr>
+              <w:t>.</w:t>
             </w:r>
           </w:p>
         </w:tc>
@@ -8466,6 +10024,7 @@
                 <w:szCs w:val="28"/>
               </w:rPr>
             </w:pPr>
+            <w:proofErr w:type="spellStart"/>
             <w:r>
               <w:rPr>
                 <w:b/>
@@ -8484,6 +10043,7 @@
               </w:rPr>
               <w:t>Cetegorias</w:t>
             </w:r>
+            <w:proofErr w:type="spellEnd"/>
           </w:p>
         </w:tc>
         <w:tc>
@@ -8507,6 +10067,7 @@
               </w:rPr>
               <w:t xml:space="preserve">Carga al sistema </w:t>
             </w:r>
+            <w:proofErr w:type="spellStart"/>
             <w:r>
               <w:rPr>
                 <w:sz w:val="28"/>
@@ -8514,12 +10075,29 @@
               </w:rPr>
               <w:t>categorias</w:t>
             </w:r>
-            <w:r>
-              <w:rPr>
-                <w:sz w:val="28"/>
-                <w:szCs w:val="28"/>
-              </w:rPr>
-              <w:t xml:space="preserve"> por medio de un archivo json.</w:t>
+            <w:proofErr w:type="spellEnd"/>
+            <w:r>
+              <w:rPr>
+                <w:sz w:val="28"/>
+                <w:szCs w:val="28"/>
+              </w:rPr>
+              <w:t xml:space="preserve"> por medio de un archivo </w:t>
+            </w:r>
+            <w:proofErr w:type="spellStart"/>
+            <w:r>
+              <w:rPr>
+                <w:sz w:val="28"/>
+                <w:szCs w:val="28"/>
+              </w:rPr>
+              <w:t>json</w:t>
+            </w:r>
+            <w:proofErr w:type="spellEnd"/>
+            <w:r>
+              <w:rPr>
+                <w:sz w:val="28"/>
+                <w:szCs w:val="28"/>
+              </w:rPr>
+              <w:t>.</w:t>
             </w:r>
           </w:p>
         </w:tc>
@@ -8541,6 +10119,7 @@
                 <w:szCs w:val="28"/>
               </w:rPr>
             </w:pPr>
+            <w:proofErr w:type="spellStart"/>
             <w:r>
               <w:rPr>
                 <w:b/>
@@ -8550,6 +10129,7 @@
               </w:rPr>
               <w:t>cambiarValoracion</w:t>
             </w:r>
+            <w:proofErr w:type="spellEnd"/>
           </w:p>
         </w:tc>
         <w:tc>
@@ -8571,7 +10151,39 @@
                 <w:sz w:val="28"/>
                 <w:szCs w:val="28"/>
               </w:rPr>
-              <w:t>Agrega a la playlist la opción seleccionada en el select.</w:t>
+              <w:t xml:space="preserve">Agrega a la </w:t>
+            </w:r>
+            <w:proofErr w:type="spellStart"/>
+            <w:r>
+              <w:rPr>
+                <w:sz w:val="28"/>
+                <w:szCs w:val="28"/>
+              </w:rPr>
+              <w:t>playlist</w:t>
+            </w:r>
+            <w:proofErr w:type="spellEnd"/>
+            <w:r>
+              <w:rPr>
+                <w:sz w:val="28"/>
+                <w:szCs w:val="28"/>
+              </w:rPr>
+              <w:t xml:space="preserve"> la opción seleccionada en el </w:t>
+            </w:r>
+            <w:proofErr w:type="spellStart"/>
+            <w:r>
+              <w:rPr>
+                <w:sz w:val="28"/>
+                <w:szCs w:val="28"/>
+              </w:rPr>
+              <w:t>select</w:t>
+            </w:r>
+            <w:proofErr w:type="spellEnd"/>
+            <w:r>
+              <w:rPr>
+                <w:sz w:val="28"/>
+                <w:szCs w:val="28"/>
+              </w:rPr>
+              <w:t>.</w:t>
             </w:r>
           </w:p>
         </w:tc>
@@ -8593,6 +10205,7 @@
                 <w:szCs w:val="28"/>
               </w:rPr>
             </w:pPr>
+            <w:proofErr w:type="spellStart"/>
             <w:r>
               <w:rPr>
                 <w:b/>
@@ -8602,6 +10215,7 @@
               </w:rPr>
               <w:t>crearComentario</w:t>
             </w:r>
+            <w:proofErr w:type="spellEnd"/>
           </w:p>
         </w:tc>
         <w:tc>
@@ -8623,8 +10237,33 @@
                 <w:sz w:val="28"/>
                 <w:szCs w:val="28"/>
               </w:rPr>
-              <w:t>Crea un comentario con los valores ingresados en el collapse de peliculas</w:t>
-            </w:r>
+              <w:t xml:space="preserve">Crea un comentario con los valores ingresados en el </w:t>
+            </w:r>
+            <w:proofErr w:type="spellStart"/>
+            <w:r>
+              <w:rPr>
+                <w:sz w:val="28"/>
+                <w:szCs w:val="28"/>
+              </w:rPr>
+              <w:t>collapse</w:t>
+            </w:r>
+            <w:proofErr w:type="spellEnd"/>
+            <w:r>
+              <w:rPr>
+                <w:sz w:val="28"/>
+                <w:szCs w:val="28"/>
+              </w:rPr>
+              <w:t xml:space="preserve"> de </w:t>
+            </w:r>
+            <w:proofErr w:type="spellStart"/>
+            <w:r>
+              <w:rPr>
+                <w:sz w:val="28"/>
+                <w:szCs w:val="28"/>
+              </w:rPr>
+              <w:t>peliculas</w:t>
+            </w:r>
+            <w:proofErr w:type="spellEnd"/>
           </w:p>
         </w:tc>
       </w:tr>
@@ -8645,6 +10284,7 @@
                 <w:szCs w:val="28"/>
               </w:rPr>
             </w:pPr>
+            <w:proofErr w:type="spellStart"/>
             <w:r>
               <w:rPr>
                 <w:b/>
@@ -8654,6 +10294,7 @@
               </w:rPr>
               <w:t>crearTabla</w:t>
             </w:r>
+            <w:proofErr w:type="spellEnd"/>
           </w:p>
         </w:tc>
         <w:tc>
@@ -8697,6 +10338,7 @@
                 <w:szCs w:val="28"/>
               </w:rPr>
             </w:pPr>
+            <w:proofErr w:type="spellStart"/>
             <w:r>
               <w:rPr>
                 <w:b/>
@@ -8706,6 +10348,7 @@
               </w:rPr>
               <w:t>mostrarTabla</w:t>
             </w:r>
+            <w:proofErr w:type="spellEnd"/>
           </w:p>
         </w:tc>
         <w:tc>
@@ -8727,8 +10370,17 @@
                 <w:sz w:val="28"/>
                 <w:szCs w:val="28"/>
               </w:rPr>
-              <w:t>Muestra la tabla de comentarios por pelicula</w:t>
-            </w:r>
+              <w:t xml:space="preserve">Muestra la tabla de comentarios por </w:t>
+            </w:r>
+            <w:proofErr w:type="spellStart"/>
+            <w:r>
+              <w:rPr>
+                <w:sz w:val="28"/>
+                <w:szCs w:val="28"/>
+              </w:rPr>
+              <w:t>pelicula</w:t>
+            </w:r>
+            <w:proofErr w:type="spellEnd"/>
           </w:p>
         </w:tc>
       </w:tr>
@@ -8749,6 +10401,7 @@
                 <w:szCs w:val="28"/>
               </w:rPr>
             </w:pPr>
+            <w:proofErr w:type="spellStart"/>
             <w:r>
               <w:rPr>
                 <w:b/>
@@ -8758,6 +10411,7 @@
               </w:rPr>
               <w:t>showDivIniciales</w:t>
             </w:r>
+            <w:proofErr w:type="spellEnd"/>
           </w:p>
         </w:tc>
         <w:tc>
@@ -8779,7 +10433,23 @@
                 <w:sz w:val="28"/>
                 <w:szCs w:val="28"/>
               </w:rPr>
-              <w:t>Oculta los divs de usuario y administrador</w:t>
+              <w:t xml:space="preserve">Oculta los </w:t>
+            </w:r>
+            <w:proofErr w:type="spellStart"/>
+            <w:r>
+              <w:rPr>
+                <w:sz w:val="28"/>
+                <w:szCs w:val="28"/>
+              </w:rPr>
+              <w:t>divs</w:t>
+            </w:r>
+            <w:proofErr w:type="spellEnd"/>
+            <w:r>
+              <w:rPr>
+                <w:sz w:val="28"/>
+                <w:szCs w:val="28"/>
+              </w:rPr>
+              <w:t xml:space="preserve"> de usuario y administrador</w:t>
             </w:r>
           </w:p>
         </w:tc>
@@ -8801,6 +10471,7 @@
                 <w:szCs w:val="28"/>
               </w:rPr>
             </w:pPr>
+            <w:proofErr w:type="spellStart"/>
             <w:r>
               <w:rPr>
                 <w:b/>
@@ -8810,6 +10481,7 @@
               </w:rPr>
               <w:t>showDivAdministrador</w:t>
             </w:r>
+            <w:proofErr w:type="spellEnd"/>
           </w:p>
         </w:tc>
         <w:tc>
@@ -8853,6 +10525,7 @@
                 <w:szCs w:val="28"/>
               </w:rPr>
             </w:pPr>
+            <w:proofErr w:type="spellStart"/>
             <w:r>
               <w:rPr>
                 <w:b/>
@@ -8862,6 +10535,7 @@
               </w:rPr>
               <w:t>showDivUsuario</w:t>
             </w:r>
+            <w:proofErr w:type="spellEnd"/>
           </w:p>
         </w:tc>
         <w:tc>
@@ -8883,14 +10557,7 @@
                 <w:sz w:val="28"/>
                 <w:szCs w:val="28"/>
               </w:rPr>
-              <w:t xml:space="preserve">Oculta las funciones que no sean de </w:t>
-            </w:r>
-            <w:r>
-              <w:rPr>
-                <w:sz w:val="28"/>
-                <w:szCs w:val="28"/>
-              </w:rPr>
-              <w:t>usuario</w:t>
+              <w:t>Oculta las funciones que no sean de usuario</w:t>
             </w:r>
           </w:p>
         </w:tc>
@@ -8912,6 +10579,7 @@
                 <w:szCs w:val="28"/>
               </w:rPr>
             </w:pPr>
+            <w:proofErr w:type="spellStart"/>
             <w:r>
               <w:rPr>
                 <w:b/>
@@ -8921,6 +10589,7 @@
               </w:rPr>
               <w:t>limpiarInicioDeSesion</w:t>
             </w:r>
+            <w:proofErr w:type="spellEnd"/>
           </w:p>
         </w:tc>
         <w:tc>
@@ -8942,8 +10611,33 @@
                 <w:sz w:val="28"/>
                 <w:szCs w:val="28"/>
               </w:rPr>
-              <w:t>Limpia el form del login</w:t>
-            </w:r>
+              <w:t xml:space="preserve">Limpia el </w:t>
+            </w:r>
+            <w:proofErr w:type="spellStart"/>
+            <w:r>
+              <w:rPr>
+                <w:sz w:val="28"/>
+                <w:szCs w:val="28"/>
+              </w:rPr>
+              <w:t>form</w:t>
+            </w:r>
+            <w:proofErr w:type="spellEnd"/>
+            <w:r>
+              <w:rPr>
+                <w:sz w:val="28"/>
+                <w:szCs w:val="28"/>
+              </w:rPr>
+              <w:t xml:space="preserve"> del </w:t>
+            </w:r>
+            <w:proofErr w:type="spellStart"/>
+            <w:r>
+              <w:rPr>
+                <w:sz w:val="28"/>
+                <w:szCs w:val="28"/>
+              </w:rPr>
+              <w:t>login</w:t>
+            </w:r>
+            <w:proofErr w:type="spellEnd"/>
           </w:p>
         </w:tc>
       </w:tr>
@@ -8964,6 +10658,7 @@
                 <w:szCs w:val="28"/>
               </w:rPr>
             </w:pPr>
+            <w:proofErr w:type="spellStart"/>
             <w:r>
               <w:rPr>
                 <w:b/>
@@ -8973,6 +10668,7 @@
               </w:rPr>
               <w:t>limpiarFormularios</w:t>
             </w:r>
+            <w:proofErr w:type="spellEnd"/>
           </w:p>
         </w:tc>
         <w:tc>
@@ -9016,6 +10712,7 @@
                 <w:szCs w:val="28"/>
               </w:rPr>
             </w:pPr>
+            <w:proofErr w:type="spellStart"/>
             <w:r>
               <w:rPr>
                 <w:b/>
@@ -9025,6 +10722,7 @@
               </w:rPr>
               <w:t>showDivIniciales</w:t>
             </w:r>
+            <w:proofErr w:type="spellEnd"/>
           </w:p>
         </w:tc>
         <w:tc>
@@ -9046,12 +10744,816 @@
                 <w:sz w:val="28"/>
                 <w:szCs w:val="28"/>
               </w:rPr>
-              <w:t>Muestra los divs iniciales (ingreso a la web)</w:t>
+              <w:t xml:space="preserve">Muestra los </w:t>
+            </w:r>
+            <w:proofErr w:type="spellStart"/>
+            <w:r>
+              <w:rPr>
+                <w:sz w:val="28"/>
+                <w:szCs w:val="28"/>
+              </w:rPr>
+              <w:t>divs</w:t>
+            </w:r>
+            <w:proofErr w:type="spellEnd"/>
+            <w:r>
+              <w:rPr>
+                <w:sz w:val="28"/>
+                <w:szCs w:val="28"/>
+              </w:rPr>
+              <w:t xml:space="preserve"> iniciales (ingreso a la web)</w:t>
+            </w:r>
+            <w:r>
+              <w:rPr>
+                <w:sz w:val="28"/>
+                <w:szCs w:val="28"/>
+              </w:rPr>
+              <w:t>.</w:t>
+            </w:r>
+          </w:p>
+        </w:tc>
+      </w:tr>
+      <w:tr>
+        <w:tc>
+          <w:tcPr>
+            <w:tcW w:w="4074" w:type="dxa"/>
+          </w:tcPr>
+          <w:p>
+            <w:pPr>
+              <w:pStyle w:val="Prrafodelista"/>
+              <w:ind w:left="0"/>
+              <w:jc w:val="both"/>
+              <w:rPr>
+                <w:b/>
+                <w:bCs/>
+                <w:sz w:val="28"/>
+                <w:szCs w:val="28"/>
+              </w:rPr>
+            </w:pPr>
+            <w:proofErr w:type="spellStart"/>
+            <w:r>
+              <w:rPr>
+                <w:b/>
+                <w:bCs/>
+                <w:sz w:val="28"/>
+                <w:szCs w:val="28"/>
+              </w:rPr>
+              <w:t>capturarPeliculas</w:t>
+            </w:r>
+            <w:proofErr w:type="spellEnd"/>
+          </w:p>
+        </w:tc>
+        <w:tc>
+          <w:tcPr>
+            <w:tcW w:w="4034" w:type="dxa"/>
+          </w:tcPr>
+          <w:p>
+            <w:pPr>
+              <w:pStyle w:val="Prrafodelista"/>
+              <w:ind w:left="0"/>
+              <w:jc w:val="both"/>
+              <w:rPr>
+                <w:sz w:val="28"/>
+                <w:szCs w:val="28"/>
+              </w:rPr>
+            </w:pPr>
+            <w:r>
+              <w:rPr>
+                <w:sz w:val="28"/>
+                <w:szCs w:val="28"/>
+              </w:rPr>
+              <w:t xml:space="preserve">Obtiene el contenido del </w:t>
+            </w:r>
+            <w:proofErr w:type="spellStart"/>
+            <w:r>
+              <w:rPr>
+                <w:sz w:val="28"/>
+                <w:szCs w:val="28"/>
+              </w:rPr>
+              <w:t>div</w:t>
+            </w:r>
+            <w:proofErr w:type="spellEnd"/>
+            <w:r>
+              <w:rPr>
+                <w:sz w:val="28"/>
+                <w:szCs w:val="28"/>
+              </w:rPr>
+              <w:t xml:space="preserve"> de </w:t>
+            </w:r>
+            <w:proofErr w:type="gramStart"/>
+            <w:r>
+              <w:rPr>
+                <w:sz w:val="28"/>
+                <w:szCs w:val="28"/>
+              </w:rPr>
+              <w:t>películas .</w:t>
+            </w:r>
+            <w:proofErr w:type="gramEnd"/>
+          </w:p>
+        </w:tc>
+      </w:tr>
+      <w:tr>
+        <w:tc>
+          <w:tcPr>
+            <w:tcW w:w="4074" w:type="dxa"/>
+          </w:tcPr>
+          <w:p>
+            <w:pPr>
+              <w:pStyle w:val="Prrafodelista"/>
+              <w:ind w:left="0"/>
+              <w:jc w:val="both"/>
+              <w:rPr>
+                <w:b/>
+                <w:bCs/>
+                <w:sz w:val="28"/>
+                <w:szCs w:val="28"/>
+              </w:rPr>
+            </w:pPr>
+            <w:proofErr w:type="spellStart"/>
+            <w:r>
+              <w:rPr>
+                <w:b/>
+                <w:bCs/>
+                <w:sz w:val="28"/>
+                <w:szCs w:val="28"/>
+              </w:rPr>
+              <w:lastRenderedPageBreak/>
+              <w:t>capturarClientes</w:t>
+            </w:r>
+            <w:proofErr w:type="spellEnd"/>
+          </w:p>
+        </w:tc>
+        <w:tc>
+          <w:tcPr>
+            <w:tcW w:w="4034" w:type="dxa"/>
+          </w:tcPr>
+          <w:p>
+            <w:pPr>
+              <w:pStyle w:val="Prrafodelista"/>
+              <w:ind w:left="0"/>
+              <w:jc w:val="both"/>
+              <w:rPr>
+                <w:sz w:val="28"/>
+                <w:szCs w:val="28"/>
+              </w:rPr>
+            </w:pPr>
+            <w:r>
+              <w:rPr>
+                <w:sz w:val="28"/>
+                <w:szCs w:val="28"/>
+              </w:rPr>
+              <w:t xml:space="preserve">Obtiene el contenido del </w:t>
+            </w:r>
+            <w:proofErr w:type="spellStart"/>
+            <w:r>
+              <w:rPr>
+                <w:sz w:val="28"/>
+                <w:szCs w:val="28"/>
+              </w:rPr>
+              <w:t>div</w:t>
+            </w:r>
+            <w:proofErr w:type="spellEnd"/>
+            <w:r>
+              <w:rPr>
+                <w:sz w:val="28"/>
+                <w:szCs w:val="28"/>
+              </w:rPr>
+              <w:t xml:space="preserve"> de </w:t>
+            </w:r>
+            <w:r>
+              <w:rPr>
+                <w:sz w:val="28"/>
+                <w:szCs w:val="28"/>
+              </w:rPr>
+              <w:t>clientes.</w:t>
+            </w:r>
+          </w:p>
+        </w:tc>
+      </w:tr>
+      <w:tr>
+        <w:tc>
+          <w:tcPr>
+            <w:tcW w:w="4074" w:type="dxa"/>
+          </w:tcPr>
+          <w:p>
+            <w:pPr>
+              <w:pStyle w:val="Prrafodelista"/>
+              <w:ind w:left="0"/>
+              <w:jc w:val="both"/>
+              <w:rPr>
+                <w:b/>
+                <w:bCs/>
+                <w:sz w:val="28"/>
+                <w:szCs w:val="28"/>
+              </w:rPr>
+            </w:pPr>
+            <w:proofErr w:type="spellStart"/>
+            <w:r>
+              <w:rPr>
+                <w:b/>
+                <w:bCs/>
+                <w:sz w:val="28"/>
+                <w:szCs w:val="28"/>
+              </w:rPr>
+              <w:t>capturarActores</w:t>
+            </w:r>
+            <w:proofErr w:type="spellEnd"/>
+          </w:p>
+        </w:tc>
+        <w:tc>
+          <w:tcPr>
+            <w:tcW w:w="4034" w:type="dxa"/>
+          </w:tcPr>
+          <w:p>
+            <w:pPr>
+              <w:pStyle w:val="Prrafodelista"/>
+              <w:ind w:left="0"/>
+              <w:jc w:val="both"/>
+              <w:rPr>
+                <w:sz w:val="28"/>
+                <w:szCs w:val="28"/>
+              </w:rPr>
+            </w:pPr>
+            <w:r>
+              <w:rPr>
+                <w:sz w:val="28"/>
+                <w:szCs w:val="28"/>
+              </w:rPr>
+              <w:t xml:space="preserve">Obtiene el contenido del </w:t>
+            </w:r>
+            <w:proofErr w:type="spellStart"/>
+            <w:r>
+              <w:rPr>
+                <w:sz w:val="28"/>
+                <w:szCs w:val="28"/>
+              </w:rPr>
+              <w:t>div</w:t>
+            </w:r>
+            <w:proofErr w:type="spellEnd"/>
+            <w:r>
+              <w:rPr>
+                <w:sz w:val="28"/>
+                <w:szCs w:val="28"/>
+              </w:rPr>
+              <w:t xml:space="preserve"> de </w:t>
+            </w:r>
+            <w:r>
+              <w:rPr>
+                <w:sz w:val="28"/>
+                <w:szCs w:val="28"/>
+              </w:rPr>
+              <w:t>actores.</w:t>
+            </w:r>
+          </w:p>
+        </w:tc>
+      </w:tr>
+      <w:tr>
+        <w:tc>
+          <w:tcPr>
+            <w:tcW w:w="4074" w:type="dxa"/>
+          </w:tcPr>
+          <w:p>
+            <w:pPr>
+              <w:pStyle w:val="Prrafodelista"/>
+              <w:ind w:left="0"/>
+              <w:jc w:val="both"/>
+              <w:rPr>
+                <w:b/>
+                <w:bCs/>
+                <w:sz w:val="28"/>
+                <w:szCs w:val="28"/>
+              </w:rPr>
+            </w:pPr>
+            <w:proofErr w:type="spellStart"/>
+            <w:r>
+              <w:rPr>
+                <w:b/>
+                <w:bCs/>
+                <w:sz w:val="28"/>
+                <w:szCs w:val="28"/>
+              </w:rPr>
+              <w:t>capturarCategorias</w:t>
+            </w:r>
+            <w:proofErr w:type="spellEnd"/>
+          </w:p>
+        </w:tc>
+        <w:tc>
+          <w:tcPr>
+            <w:tcW w:w="4034" w:type="dxa"/>
+          </w:tcPr>
+          <w:p>
+            <w:pPr>
+              <w:pStyle w:val="Prrafodelista"/>
+              <w:ind w:left="0"/>
+              <w:jc w:val="both"/>
+              <w:rPr>
+                <w:sz w:val="28"/>
+                <w:szCs w:val="28"/>
+              </w:rPr>
+            </w:pPr>
+            <w:r>
+              <w:rPr>
+                <w:sz w:val="28"/>
+                <w:szCs w:val="28"/>
+              </w:rPr>
+              <w:t xml:space="preserve">Obtiene el contenido del </w:t>
+            </w:r>
+            <w:proofErr w:type="spellStart"/>
+            <w:r>
+              <w:rPr>
+                <w:sz w:val="28"/>
+                <w:szCs w:val="28"/>
+              </w:rPr>
+              <w:t>div</w:t>
+            </w:r>
+            <w:proofErr w:type="spellEnd"/>
+            <w:r>
+              <w:rPr>
+                <w:sz w:val="28"/>
+                <w:szCs w:val="28"/>
+              </w:rPr>
+              <w:t xml:space="preserve"> de </w:t>
+            </w:r>
+            <w:r>
+              <w:rPr>
+                <w:sz w:val="28"/>
+                <w:szCs w:val="28"/>
+              </w:rPr>
+              <w:t>actores.</w:t>
+            </w:r>
+          </w:p>
+        </w:tc>
+      </w:tr>
+      <w:tr>
+        <w:tc>
+          <w:tcPr>
+            <w:tcW w:w="4074" w:type="dxa"/>
+          </w:tcPr>
+          <w:p>
+            <w:pPr>
+              <w:pStyle w:val="Prrafodelista"/>
+              <w:ind w:left="0"/>
+              <w:jc w:val="both"/>
+              <w:rPr>
+                <w:b/>
+                <w:bCs/>
+                <w:sz w:val="28"/>
+                <w:szCs w:val="28"/>
+              </w:rPr>
+            </w:pPr>
+            <w:proofErr w:type="spellStart"/>
+            <w:r>
+              <w:rPr>
+                <w:b/>
+                <w:bCs/>
+                <w:sz w:val="28"/>
+                <w:szCs w:val="28"/>
+              </w:rPr>
+              <w:t>dowload_image</w:t>
+            </w:r>
+            <w:proofErr w:type="spellEnd"/>
+          </w:p>
+        </w:tc>
+        <w:tc>
+          <w:tcPr>
+            <w:tcW w:w="4034" w:type="dxa"/>
+          </w:tcPr>
+          <w:p>
+            <w:pPr>
+              <w:pStyle w:val="Prrafodelista"/>
+              <w:ind w:left="0"/>
+              <w:jc w:val="both"/>
+              <w:rPr>
+                <w:sz w:val="28"/>
+                <w:szCs w:val="28"/>
+              </w:rPr>
+            </w:pPr>
+            <w:r>
+              <w:rPr>
+                <w:sz w:val="28"/>
+                <w:szCs w:val="28"/>
+              </w:rPr>
+              <w:t xml:space="preserve">Obtiene el contenido del </w:t>
+            </w:r>
+            <w:proofErr w:type="spellStart"/>
+            <w:r>
+              <w:rPr>
+                <w:sz w:val="28"/>
+                <w:szCs w:val="28"/>
+              </w:rPr>
+              <w:t>canvas</w:t>
+            </w:r>
+            <w:proofErr w:type="spellEnd"/>
+            <w:r>
+              <w:rPr>
+                <w:sz w:val="28"/>
+                <w:szCs w:val="28"/>
+              </w:rPr>
+              <w:t xml:space="preserve"> de películas y lo convierte en PNG para su respectiva descarga.</w:t>
+            </w:r>
+          </w:p>
+        </w:tc>
+      </w:tr>
+      <w:tr>
+        <w:tc>
+          <w:tcPr>
+            <w:tcW w:w="4074" w:type="dxa"/>
+          </w:tcPr>
+          <w:p>
+            <w:pPr>
+              <w:pStyle w:val="Prrafodelista"/>
+              <w:ind w:left="0"/>
+              <w:jc w:val="both"/>
+              <w:rPr>
+                <w:b/>
+                <w:bCs/>
+                <w:sz w:val="28"/>
+                <w:szCs w:val="28"/>
+              </w:rPr>
+            </w:pPr>
+            <w:r>
+              <w:rPr>
+                <w:b/>
+                <w:bCs/>
+                <w:sz w:val="28"/>
+                <w:szCs w:val="28"/>
+              </w:rPr>
+              <w:t>dowload_image</w:t>
+            </w:r>
+            <w:r>
+              <w:rPr>
+                <w:b/>
+                <w:bCs/>
+                <w:sz w:val="28"/>
+                <w:szCs w:val="28"/>
+              </w:rPr>
+              <w:t>2</w:t>
+            </w:r>
+          </w:p>
+        </w:tc>
+        <w:tc>
+          <w:tcPr>
+            <w:tcW w:w="4034" w:type="dxa"/>
+          </w:tcPr>
+          <w:p>
+            <w:pPr>
+              <w:pStyle w:val="Prrafodelista"/>
+              <w:ind w:left="0"/>
+              <w:jc w:val="both"/>
+              <w:rPr>
+                <w:sz w:val="28"/>
+                <w:szCs w:val="28"/>
+              </w:rPr>
+            </w:pPr>
+            <w:r>
+              <w:rPr>
+                <w:sz w:val="28"/>
+                <w:szCs w:val="28"/>
+              </w:rPr>
+              <w:t xml:space="preserve">Obtiene el contenido del </w:t>
+            </w:r>
+            <w:proofErr w:type="spellStart"/>
+            <w:r>
+              <w:rPr>
+                <w:sz w:val="28"/>
+                <w:szCs w:val="28"/>
+              </w:rPr>
+              <w:t>canvas</w:t>
+            </w:r>
+            <w:proofErr w:type="spellEnd"/>
+            <w:r>
+              <w:rPr>
+                <w:sz w:val="28"/>
+                <w:szCs w:val="28"/>
+              </w:rPr>
+              <w:t xml:space="preserve"> de </w:t>
+            </w:r>
+            <w:r>
+              <w:rPr>
+                <w:sz w:val="28"/>
+                <w:szCs w:val="28"/>
+              </w:rPr>
+              <w:t>clientes</w:t>
+            </w:r>
+            <w:r>
+              <w:rPr>
+                <w:sz w:val="28"/>
+                <w:szCs w:val="28"/>
+              </w:rPr>
+              <w:t xml:space="preserve"> y lo convierte en PNG para su respectiva descarga.</w:t>
+            </w:r>
+          </w:p>
+        </w:tc>
+      </w:tr>
+      <w:tr>
+        <w:tc>
+          <w:tcPr>
+            <w:tcW w:w="4074" w:type="dxa"/>
+          </w:tcPr>
+          <w:p>
+            <w:pPr>
+              <w:pStyle w:val="Prrafodelista"/>
+              <w:ind w:left="0"/>
+              <w:jc w:val="both"/>
+              <w:rPr>
+                <w:b/>
+                <w:bCs/>
+                <w:sz w:val="28"/>
+                <w:szCs w:val="28"/>
+              </w:rPr>
+            </w:pPr>
+            <w:r>
+              <w:rPr>
+                <w:b/>
+                <w:bCs/>
+                <w:sz w:val="28"/>
+                <w:szCs w:val="28"/>
+              </w:rPr>
+              <w:t>dowload_image</w:t>
+            </w:r>
+            <w:r>
+              <w:rPr>
+                <w:b/>
+                <w:bCs/>
+                <w:sz w:val="28"/>
+                <w:szCs w:val="28"/>
+              </w:rPr>
+              <w:t>3</w:t>
+            </w:r>
+          </w:p>
+        </w:tc>
+        <w:tc>
+          <w:tcPr>
+            <w:tcW w:w="4034" w:type="dxa"/>
+          </w:tcPr>
+          <w:p>
+            <w:pPr>
+              <w:pStyle w:val="Prrafodelista"/>
+              <w:ind w:left="0"/>
+              <w:jc w:val="both"/>
+              <w:rPr>
+                <w:sz w:val="28"/>
+                <w:szCs w:val="28"/>
+              </w:rPr>
+            </w:pPr>
+            <w:r>
+              <w:rPr>
+                <w:sz w:val="28"/>
+                <w:szCs w:val="28"/>
+              </w:rPr>
+              <w:t xml:space="preserve">Obtiene el contenido del </w:t>
+            </w:r>
+            <w:proofErr w:type="spellStart"/>
+            <w:r>
+              <w:rPr>
+                <w:sz w:val="28"/>
+                <w:szCs w:val="28"/>
+              </w:rPr>
+              <w:t>canvas</w:t>
+            </w:r>
+            <w:proofErr w:type="spellEnd"/>
+            <w:r>
+              <w:rPr>
+                <w:sz w:val="28"/>
+                <w:szCs w:val="28"/>
+              </w:rPr>
+              <w:t xml:space="preserve"> de </w:t>
+            </w:r>
+            <w:r>
+              <w:rPr>
+                <w:sz w:val="28"/>
+                <w:szCs w:val="28"/>
+              </w:rPr>
+              <w:t>actores</w:t>
+            </w:r>
+            <w:r>
+              <w:rPr>
+                <w:sz w:val="28"/>
+                <w:szCs w:val="28"/>
+              </w:rPr>
+              <w:t xml:space="preserve"> y lo convierte en PNG para su respectiva descarga.</w:t>
+            </w:r>
+          </w:p>
+        </w:tc>
+      </w:tr>
+      <w:tr>
+        <w:tc>
+          <w:tcPr>
+            <w:tcW w:w="4074" w:type="dxa"/>
+          </w:tcPr>
+          <w:p>
+            <w:pPr>
+              <w:pStyle w:val="Prrafodelista"/>
+              <w:ind w:left="0"/>
+              <w:jc w:val="both"/>
+              <w:rPr>
+                <w:b/>
+                <w:bCs/>
+                <w:sz w:val="28"/>
+                <w:szCs w:val="28"/>
+              </w:rPr>
+            </w:pPr>
+            <w:proofErr w:type="spellStart"/>
+            <w:r>
+              <w:rPr>
+                <w:b/>
+                <w:bCs/>
+                <w:sz w:val="28"/>
+                <w:szCs w:val="28"/>
+              </w:rPr>
+              <w:t>dowload_image</w:t>
+            </w:r>
+            <w:proofErr w:type="spellEnd"/>
+          </w:p>
+        </w:tc>
+        <w:tc>
+          <w:tcPr>
+            <w:tcW w:w="4034" w:type="dxa"/>
+          </w:tcPr>
+          <w:p>
+            <w:pPr>
+              <w:pStyle w:val="Prrafodelista"/>
+              <w:ind w:left="0"/>
+              <w:jc w:val="both"/>
+              <w:rPr>
+                <w:sz w:val="28"/>
+                <w:szCs w:val="28"/>
+              </w:rPr>
+            </w:pPr>
+            <w:r>
+              <w:rPr>
+                <w:sz w:val="28"/>
+                <w:szCs w:val="28"/>
+              </w:rPr>
+              <w:t xml:space="preserve">Obtiene el contenido del </w:t>
+            </w:r>
+            <w:proofErr w:type="spellStart"/>
+            <w:r>
+              <w:rPr>
+                <w:sz w:val="28"/>
+                <w:szCs w:val="28"/>
+              </w:rPr>
+              <w:t>canvas</w:t>
+            </w:r>
+            <w:proofErr w:type="spellEnd"/>
+            <w:r>
+              <w:rPr>
+                <w:sz w:val="28"/>
+                <w:szCs w:val="28"/>
+              </w:rPr>
+              <w:t xml:space="preserve"> de </w:t>
+            </w:r>
+            <w:proofErr w:type="spellStart"/>
+            <w:r>
+              <w:rPr>
+                <w:sz w:val="28"/>
+                <w:szCs w:val="28"/>
+              </w:rPr>
+              <w:t>categorias</w:t>
+            </w:r>
+            <w:proofErr w:type="spellEnd"/>
+            <w:r>
+              <w:rPr>
+                <w:sz w:val="28"/>
+                <w:szCs w:val="28"/>
+              </w:rPr>
+              <w:t xml:space="preserve"> y lo convierte en PNG para su respectiva descarga.</w:t>
             </w:r>
           </w:p>
         </w:tc>
       </w:tr>
     </w:tbl>
+    <w:p>
+      <w:pPr>
+        <w:jc w:val="both"/>
+        <w:rPr>
+          <w:b/>
+          <w:bCs/>
+          <w:sz w:val="28"/>
+          <w:szCs w:val="28"/>
+        </w:rPr>
+      </w:pPr>
+    </w:p>
+    <w:p>
+      <w:pPr>
+        <w:jc w:val="both"/>
+        <w:rPr>
+          <w:b/>
+          <w:bCs/>
+          <w:sz w:val="28"/>
+          <w:szCs w:val="28"/>
+        </w:rPr>
+      </w:pPr>
+    </w:p>
+    <w:p>
+      <w:pPr>
+        <w:jc w:val="both"/>
+        <w:rPr>
+          <w:b/>
+          <w:bCs/>
+          <w:sz w:val="28"/>
+          <w:szCs w:val="28"/>
+        </w:rPr>
+      </w:pPr>
+    </w:p>
+    <w:p>
+      <w:pPr>
+        <w:jc w:val="both"/>
+        <w:rPr>
+          <w:b/>
+          <w:bCs/>
+          <w:sz w:val="28"/>
+          <w:szCs w:val="28"/>
+        </w:rPr>
+      </w:pPr>
+    </w:p>
+    <w:p>
+      <w:pPr>
+        <w:jc w:val="both"/>
+        <w:rPr>
+          <w:b/>
+          <w:bCs/>
+          <w:sz w:val="28"/>
+          <w:szCs w:val="28"/>
+        </w:rPr>
+      </w:pPr>
+    </w:p>
+    <w:p>
+      <w:pPr>
+        <w:jc w:val="both"/>
+        <w:rPr>
+          <w:b/>
+          <w:bCs/>
+          <w:sz w:val="28"/>
+          <w:szCs w:val="28"/>
+        </w:rPr>
+      </w:pPr>
+    </w:p>
+    <w:p>
+      <w:pPr>
+        <w:jc w:val="both"/>
+        <w:rPr>
+          <w:b/>
+          <w:bCs/>
+          <w:sz w:val="28"/>
+          <w:szCs w:val="28"/>
+        </w:rPr>
+      </w:pPr>
+    </w:p>
+    <w:p>
+      <w:pPr>
+        <w:jc w:val="both"/>
+        <w:rPr>
+          <w:b/>
+          <w:bCs/>
+          <w:sz w:val="28"/>
+          <w:szCs w:val="28"/>
+        </w:rPr>
+      </w:pPr>
+    </w:p>
+    <w:p>
+      <w:pPr>
+        <w:jc w:val="both"/>
+        <w:rPr>
+          <w:b/>
+          <w:bCs/>
+          <w:sz w:val="28"/>
+          <w:szCs w:val="28"/>
+        </w:rPr>
+      </w:pPr>
+    </w:p>
+    <w:p>
+      <w:pPr>
+        <w:jc w:val="both"/>
+        <w:rPr>
+          <w:b/>
+          <w:bCs/>
+          <w:sz w:val="28"/>
+          <w:szCs w:val="28"/>
+        </w:rPr>
+      </w:pPr>
+    </w:p>
+    <w:p>
+      <w:pPr>
+        <w:jc w:val="both"/>
+        <w:rPr>
+          <w:b/>
+          <w:bCs/>
+          <w:sz w:val="28"/>
+          <w:szCs w:val="28"/>
+        </w:rPr>
+      </w:pPr>
+    </w:p>
+    <w:p>
+      <w:pPr>
+        <w:jc w:val="both"/>
+        <w:rPr>
+          <w:b/>
+          <w:bCs/>
+          <w:sz w:val="28"/>
+          <w:szCs w:val="28"/>
+        </w:rPr>
+      </w:pPr>
+    </w:p>
     <w:p>
       <w:pPr>
         <w:jc w:val="both"/>
@@ -9195,7 +11697,23 @@
           <w:sz w:val="28"/>
           <w:szCs w:val="28"/>
         </w:rPr>
-        <w:t xml:space="preserve">Es importante fijarse en el formato de los archivos de prueba. json del </w:t>
+        <w:t xml:space="preserve">Es importante fijarse en el formato de los archivos de prueba. </w:t>
+      </w:r>
+      <w:proofErr w:type="spellStart"/>
+      <w:r>
+        <w:rPr>
+          <w:sz w:val="28"/>
+          <w:szCs w:val="28"/>
+        </w:rPr>
+        <w:t>json</w:t>
+      </w:r>
+      <w:proofErr w:type="spellEnd"/>
+      <w:r>
+        <w:rPr>
+          <w:sz w:val="28"/>
+          <w:szCs w:val="28"/>
+        </w:rPr>
+        <w:t xml:space="preserve"> del </w:t>
       </w:r>
       <w:r>
         <w:rPr>
@@ -9297,6 +11815,7 @@
         </w:rPr>
         <w:t xml:space="preserve">del análisis de </w:t>
       </w:r>
+      <w:proofErr w:type="spellStart"/>
       <w:r>
         <w:rPr>
           <w:b/>
@@ -9306,6 +11825,7 @@
         </w:rPr>
         <w:t>Json</w:t>
       </w:r>
+      <w:proofErr w:type="spellEnd"/>
     </w:p>
     <w:p>
       <w:pPr>
@@ -9434,8 +11954,17 @@
                 <w:sz w:val="28"/>
                 <w:szCs w:val="28"/>
               </w:rPr>
-              <w:t>archivo. json</w:t>
-            </w:r>
+              <w:t xml:space="preserve">archivo. </w:t>
+            </w:r>
+            <w:proofErr w:type="spellStart"/>
+            <w:r>
+              <w:rPr>
+                <w:sz w:val="28"/>
+                <w:szCs w:val="28"/>
+              </w:rPr>
+              <w:t>json</w:t>
+            </w:r>
+            <w:proofErr w:type="spellEnd"/>
             <w:r>
               <w:rPr>
                 <w:sz w:val="28"/>
@@ -9902,7 +12431,7 @@
         <v:path o:extrusionok="f" gradientshapeok="t" o:connecttype="rect"/>
         <o:lock v:ext="edit" aspectratio="t"/>
       </v:shapetype>
-      <v:shape id="_x0000_i1063" type="#_x0000_t75" style="width:22.5pt;height:19.5pt;visibility:visible;mso-wrap-style:square" o:bullet="t">
+      <v:shape id="_x0000_i1053" type="#_x0000_t75" style="width:22.5pt;height:19.5pt;visibility:visible;mso-wrap-style:square" o:bullet="t">
         <v:imagedata r:id="rId1" o:title=""/>
       </v:shape>
     </w:pict>

</xml_diff>